<commit_message>
Ya esta el manual de instalacion en la Documentación y una o dos preguntas del analisis del sistema revisadas. Al final del programa ya se imprime el promedio de revisiones de por archivo
</commit_message>
<xml_diff>
--- a/Documentación.docx
+++ b/Documentación.docx
@@ -1,6 +1,6 @@
 
 <file path=word/document.xml><?xml version="1.0" encoding="utf-8"?>
-<w:document xmlns:wpc="http://schemas.microsoft.com/office/word/2010/wordprocessingCanvas" xmlns:mo="http://schemas.microsoft.com/office/mac/office/2008/main" xmlns:mc="http://schemas.openxmlformats.org/markup-compatibility/2006" xmlns:mv="urn:schemas-microsoft-com:mac:vml" xmlns:o="urn:schemas-microsoft-com:office:office" xmlns:r="http://schemas.openxmlformats.org/officeDocument/2006/relationships" xmlns:m="http://schemas.openxmlformats.org/officeDocument/2006/math" xmlns:v="urn:schemas-microsoft-com:vml" xmlns:wp14="http://schemas.microsoft.com/office/word/2010/wordprocessingDrawing" xmlns:wp="http://schemas.openxmlformats.org/drawingml/2006/wordprocessingDrawing" xmlns:w10="urn:schemas-microsoft-com:office:word" xmlns:w="http://schemas.openxmlformats.org/wordprocessingml/2006/main" xmlns:w14="http://schemas.microsoft.com/office/word/2010/wordml" xmlns:wpg="http://schemas.microsoft.com/office/word/2010/wordprocessingGroup" xmlns:wpi="http://schemas.microsoft.com/office/word/2010/wordprocessingInk" xmlns:wne="http://schemas.microsoft.com/office/word/2006/wordml" xmlns:wps="http://schemas.microsoft.com/office/word/2010/wordprocessingShape" mc:Ignorable="w14 wp14">
+<w:document xmlns:wpc="http://schemas.microsoft.com/office/word/2010/wordprocessingCanvas" xmlns:mc="http://schemas.openxmlformats.org/markup-compatibility/2006" xmlns:o="urn:schemas-microsoft-com:office:office" xmlns:r="http://schemas.openxmlformats.org/officeDocument/2006/relationships" xmlns:m="http://schemas.openxmlformats.org/officeDocument/2006/math" xmlns:v="urn:schemas-microsoft-com:vml" xmlns:wp14="http://schemas.microsoft.com/office/word/2010/wordprocessingDrawing" xmlns:wp="http://schemas.openxmlformats.org/drawingml/2006/wordprocessingDrawing" xmlns:w10="urn:schemas-microsoft-com:office:word" xmlns:w="http://schemas.openxmlformats.org/wordprocessingml/2006/main" xmlns:w14="http://schemas.microsoft.com/office/word/2010/wordml" xmlns:w15="http://schemas.microsoft.com/office/word/2012/wordml" xmlns:wpg="http://schemas.microsoft.com/office/word/2010/wordprocessingGroup" xmlns:wpi="http://schemas.microsoft.com/office/word/2010/wordprocessingInk" xmlns:wne="http://schemas.microsoft.com/office/word/2006/wordml" xmlns:wps="http://schemas.microsoft.com/office/word/2010/wordprocessingShape" mc:Ignorable="w14 w15 wp14">
   <w:body>
     <w:p>
       <w:pPr>
@@ -390,6 +390,76 @@
       <w:pPr>
         <w:rPr>
           <w:rFonts w:asciiTheme="majorHAnsi" w:hAnsiTheme="majorHAnsi"/>
+          <w:lang w:val="es-ES_tradnl"/>
+        </w:rPr>
+      </w:pPr>
+      <w:r>
+        <w:rPr>
+          <w:rFonts w:asciiTheme="majorHAnsi" w:hAnsiTheme="majorHAnsi"/>
+          <w:lang w:val="es-ES_tradnl"/>
+        </w:rPr>
+        <w:t xml:space="preserve">Para la instalación del programa lo que se necesita es una computadora con algún comilador, recomendamos gcc ya que es el que nosotros utilizamos. Una vez teniendo los archivos que componen el programa, se debe ejecutar una terminal e ir a la dirección donde se encuentra los archivos. Una vez en la dirección, se corre el comando </w:t>
+      </w:r>
+      <w:r>
+        <w:rPr>
+          <w:rFonts w:ascii="Arial Unicode MS" w:eastAsia="Arial Unicode MS" w:hAnsi="Arial Unicode MS" w:cs="Arial Unicode MS"/>
+          <w:i/>
+          <w:lang w:val="es-ES_tradnl"/>
+        </w:rPr>
+        <w:t xml:space="preserve">g++ -std=c++11 main.cpp Computadora.h Simulacion.h Util.h Computadora.cpp Simulacion.cpp Util.cpp –o </w:t>
+      </w:r>
+      <w:r>
+        <w:rPr>
+          <w:rFonts w:ascii="Arial Unicode MS" w:eastAsia="Arial Unicode MS" w:hAnsi="Arial Unicode MS" w:cs="Arial Unicode MS"/>
+          <w:i/>
+          <w:lang w:val="es-ES_tradnl"/>
+        </w:rPr>
+        <w:t xml:space="preserve">sim </w:t>
+      </w:r>
+      <w:r>
+        <w:rPr>
+          <w:rFonts w:asciiTheme="majorHAnsi" w:eastAsia="Arial Unicode MS" w:hAnsiTheme="majorHAnsi" w:cs="Arial Unicode MS"/>
+          <w:lang w:val="es-ES_tradnl"/>
+        </w:rPr>
+        <w:t>(Sim es solo el nombre del ejecutable, se puede escoger el que se prefiera). Habiendo compilado con éxito, se ejecuta</w:t>
+      </w:r>
+      <w:r>
+        <w:rPr>
+          <w:rFonts w:ascii="Arial Unicode MS" w:eastAsia="Arial Unicode MS" w:hAnsi="Arial Unicode MS" w:cs="Arial Unicode MS"/>
+          <w:i/>
+          <w:lang w:val="es-ES_tradnl"/>
+        </w:rPr>
+        <w:t xml:space="preserve"> sim</w:t>
+      </w:r>
+      <w:r>
+        <w:rPr>
+          <w:rFonts w:asciiTheme="majorHAnsi" w:eastAsia="Arial Unicode MS" w:hAnsiTheme="majorHAnsi" w:cs="Arial Unicode MS"/>
+          <w:lang w:val="es-ES_tradnl"/>
+        </w:rPr>
+        <w:t xml:space="preserve"> en Windows y </w:t>
+      </w:r>
+      <w:r>
+        <w:rPr>
+          <w:rFonts w:ascii="Arial Unicode MS" w:eastAsia="Arial Unicode MS" w:hAnsi="Arial Unicode MS" w:cs="Arial Unicode MS"/>
+          <w:i/>
+          <w:lang w:val="es-ES_tradnl"/>
+        </w:rPr>
+        <w:t>./sim</w:t>
+      </w:r>
+      <w:r>
+        <w:rPr>
+          <w:rFonts w:asciiTheme="majorHAnsi" w:eastAsia="Arial Unicode MS" w:hAnsiTheme="majorHAnsi" w:cs="Arial Unicode MS"/>
+          <w:lang w:val="es-ES_tradnl"/>
+        </w:rPr>
+        <w:t xml:space="preserve"> en Linux y se contestan las preguntas referentes a como se desea ejecutar el programa.</w:t>
+      </w:r>
+      <w:bookmarkStart w:id="0" w:name="_GoBack"/>
+      <w:bookmarkEnd w:id="0"/>
+    </w:p>
+    <w:p>
+      <w:pPr>
+        <w:rPr>
+          <w:rFonts w:asciiTheme="majorHAnsi" w:hAnsiTheme="majorHAnsi"/>
           <w:b/>
           <w:lang w:val="es-ES_tradnl"/>
         </w:rPr>
@@ -599,6 +669,7 @@
           <w:rFonts w:asciiTheme="majorHAnsi" w:hAnsiTheme="majorHAnsi"/>
           <w:lang w:val="es-ES_tradnl"/>
         </w:rPr>
+        <w:lastRenderedPageBreak/>
         <w:t xml:space="preserve">La máquina C recibe archivos </w:t>
       </w:r>
       <w:r>
@@ -795,7 +866,7 @@
     </w:p>
     <w:tbl>
       <w:tblPr>
-        <w:tblStyle w:val="TableGrid"/>
+        <w:tblStyle w:val="Tablaconcuadrcula"/>
         <w:tblW w:w="0" w:type="auto"/>
         <w:jc w:val="center"/>
         <w:tblLook w:val="04A0" w:firstRow="1" w:lastRow="0" w:firstColumn="1" w:lastColumn="0" w:noHBand="0" w:noVBand="1"/>
@@ -1066,6 +1137,7 @@
                 <w:rFonts w:asciiTheme="majorHAnsi" w:hAnsiTheme="majorHAnsi"/>
                 <w:lang w:val="es-ES_tradnl"/>
               </w:rPr>
+              <w:lastRenderedPageBreak/>
               <w:t>Libera token B</w:t>
             </w:r>
           </w:p>
@@ -1083,7 +1155,7 @@
             </w:pPr>
             <w:r>
               <w:rPr>
-                <w:rFonts w:ascii="ＭＳ ゴシック" w:eastAsia="ＭＳ ゴシック" w:hint="eastAsia"/>
+                <w:rFonts w:ascii="MS Gothic" w:eastAsia="MS Gothic" w:hint="eastAsia"/>
                 <w:color w:val="000000"/>
               </w:rPr>
               <w:t>∞</w:t>
@@ -1129,7 +1201,7 @@
             </w:pPr>
             <w:r>
               <w:rPr>
-                <w:rFonts w:ascii="ＭＳ ゴシック" w:eastAsia="ＭＳ ゴシック" w:hint="eastAsia"/>
+                <w:rFonts w:ascii="MS Gothic" w:eastAsia="MS Gothic" w:hint="eastAsia"/>
                 <w:color w:val="000000"/>
               </w:rPr>
               <w:t>∞</w:t>
@@ -1175,7 +1247,7 @@
             </w:pPr>
             <w:r>
               <w:rPr>
-                <w:rFonts w:ascii="ＭＳ ゴシック" w:eastAsia="ＭＳ ゴシック" w:hint="eastAsia"/>
+                <w:rFonts w:ascii="MS Gothic" w:eastAsia="MS Gothic" w:hint="eastAsia"/>
                 <w:color w:val="000000"/>
               </w:rPr>
               <w:t>∞</w:t>
@@ -1221,7 +1293,7 @@
             </w:pPr>
             <w:r>
               <w:rPr>
-                <w:rFonts w:ascii="ＭＳ ゴシック" w:eastAsia="ＭＳ ゴシック" w:hint="eastAsia"/>
+                <w:rFonts w:ascii="MS Gothic" w:eastAsia="MS Gothic" w:hint="eastAsia"/>
                 <w:color w:val="000000"/>
               </w:rPr>
               <w:t>∞</w:t>
@@ -1267,7 +1339,7 @@
             </w:pPr>
             <w:r>
               <w:rPr>
-                <w:rFonts w:ascii="ＭＳ ゴシック" w:eastAsia="ＭＳ ゴシック" w:hint="eastAsia"/>
+                <w:rFonts w:ascii="MS Gothic" w:eastAsia="MS Gothic" w:hint="eastAsia"/>
                 <w:color w:val="000000"/>
               </w:rPr>
               <w:t>∞</w:t>
@@ -1313,7 +1385,7 @@
             </w:pPr>
             <w:r>
               <w:rPr>
-                <w:rFonts w:ascii="ＭＳ ゴシック" w:eastAsia="ＭＳ ゴシック" w:hint="eastAsia"/>
+                <w:rFonts w:ascii="MS Gothic" w:eastAsia="MS Gothic" w:hint="eastAsia"/>
                 <w:color w:val="000000"/>
               </w:rPr>
               <w:t>∞</w:t>
@@ -1359,7 +1431,7 @@
             </w:pPr>
             <w:r>
               <w:rPr>
-                <w:rFonts w:ascii="ＭＳ ゴシック" w:eastAsia="ＭＳ ゴシック" w:hint="eastAsia"/>
+                <w:rFonts w:ascii="MS Gothic" w:eastAsia="MS Gothic" w:hint="eastAsia"/>
                 <w:color w:val="000000"/>
               </w:rPr>
               <w:t>∞</w:t>
@@ -1405,7 +1477,7 @@
             </w:pPr>
             <w:r>
               <w:rPr>
-                <w:rFonts w:ascii="ＭＳ ゴシック" w:eastAsia="ＭＳ ゴシック" w:hint="eastAsia"/>
+                <w:rFonts w:ascii="MS Gothic" w:eastAsia="MS Gothic" w:hint="eastAsia"/>
                 <w:color w:val="000000"/>
               </w:rPr>
               <w:t>∞</w:t>
@@ -1451,7 +1523,7 @@
             </w:pPr>
             <w:r>
               <w:rPr>
-                <w:rFonts w:ascii="ＭＳ ゴシック" w:eastAsia="ＭＳ ゴシック" w:hint="eastAsia"/>
+                <w:rFonts w:ascii="MS Gothic" w:eastAsia="MS Gothic" w:hint="eastAsia"/>
                 <w:color w:val="000000"/>
               </w:rPr>
               <w:t>∞</w:t>
@@ -1507,7 +1579,9 @@
           <w:rFonts w:asciiTheme="majorHAnsi" w:hAnsiTheme="majorHAnsi"/>
           <w:b/>
           <w:noProof/>
-        </w:rPr>
+          <w:lang w:val="es-CR" w:eastAsia="es-CR"/>
+        </w:rPr>
+        <w:lastRenderedPageBreak/>
         <w:drawing>
           <wp:inline distT="0" distB="0" distL="0" distR="0" wp14:anchorId="1DB70B7D" wp14:editId="5936FEEB">
             <wp:extent cx="4901629" cy="8229600"/>
@@ -1526,7 +1600,7 @@
                     </pic:cNvPicPr>
                   </pic:nvPicPr>
                   <pic:blipFill>
-                    <a:blip r:embed="rId9">
+                    <a:blip r:embed="rId8">
                       <a:extLst>
                         <a:ext uri="{28A0092B-C50C-407E-A947-70E740481C1C}">
                           <a14:useLocalDpi xmlns:a14="http://schemas.microsoft.com/office/drawing/2010/main" val="0"/>
@@ -1572,6 +1646,7 @@
           <w:b/>
           <w:lang w:val="es-ES_tradnl"/>
         </w:rPr>
+        <w:lastRenderedPageBreak/>
         <w:t>GENERACIÓN DE VALORES ALEATORIOS</w:t>
       </w:r>
     </w:p>
@@ -1586,7 +1661,7 @@
     </w:p>
     <w:p>
       <w:pPr>
-        <w:pStyle w:val="ListParagraph"/>
+        <w:pStyle w:val="Prrafodelista"/>
         <w:numPr>
           <w:ilvl w:val="0"/>
           <w:numId w:val="2"/>
@@ -1597,8 +1672,8 @@
           <w:lang w:val="es-ES_tradnl"/>
         </w:rPr>
       </w:pPr>
-      <w:bookmarkStart w:id="0" w:name="OLE_LINK1"/>
-      <w:bookmarkStart w:id="1" w:name="OLE_LINK2"/>
+      <w:bookmarkStart w:id="1" w:name="OLE_LINK1"/>
+      <w:bookmarkStart w:id="2" w:name="OLE_LINK2"/>
       <w:r>
         <w:rPr>
           <w:rFonts w:asciiTheme="majorHAnsi" w:hAnsiTheme="majorHAnsi"/>
@@ -1767,7 +1842,7 @@
     </w:p>
     <w:tbl>
       <w:tblPr>
-        <w:tblStyle w:val="TableGrid"/>
+        <w:tblStyle w:val="Tablaconcuadrcula"/>
         <w:tblW w:w="0" w:type="auto"/>
         <w:jc w:val="center"/>
         <w:tblLook w:val="04A0" w:firstRow="1" w:lastRow="0" w:firstColumn="1" w:lastColumn="0" w:noHBand="0" w:noVBand="1"/>
@@ -2048,8 +2123,8 @@
           </w:p>
         </w:tc>
       </w:tr>
-      <w:bookmarkEnd w:id="0"/>
       <w:bookmarkEnd w:id="1"/>
+      <w:bookmarkEnd w:id="2"/>
     </w:tbl>
     <w:p>
       <w:pPr>
@@ -2061,7 +2136,7 @@
     </w:p>
     <w:p>
       <w:pPr>
-        <w:pStyle w:val="ListParagraph"/>
+        <w:pStyle w:val="Prrafodelista"/>
         <w:numPr>
           <w:ilvl w:val="0"/>
           <w:numId w:val="1"/>
@@ -2090,8 +2165,8 @@
           <w:lang w:val="es-ES_tradnl"/>
         </w:rPr>
       </w:pPr>
-      <w:bookmarkStart w:id="2" w:name="OLE_LINK3"/>
-      <w:bookmarkStart w:id="3" w:name="OLE_LINK4"/>
+      <w:bookmarkStart w:id="3" w:name="OLE_LINK3"/>
+      <w:bookmarkStart w:id="4" w:name="OLE_LINK4"/>
       <w:r>
         <w:rPr>
           <w:rFonts w:asciiTheme="majorHAnsi" w:hAnsiTheme="majorHAnsi"/>
@@ -2218,8 +2293,8 @@
         <w:t>= 1/10</w:t>
       </w:r>
     </w:p>
-    <w:bookmarkEnd w:id="2"/>
     <w:bookmarkEnd w:id="3"/>
+    <w:bookmarkEnd w:id="4"/>
     <w:p>
       <w:pPr>
         <w:rPr>
@@ -2758,7 +2833,7 @@
     </w:p>
     <w:p>
       <w:pPr>
-        <w:pStyle w:val="ListParagraph"/>
+        <w:pStyle w:val="Prrafodelista"/>
         <w:numPr>
           <w:ilvl w:val="0"/>
           <w:numId w:val="1"/>
@@ -3740,7 +3815,7 @@
     </w:p>
     <w:p>
       <w:pPr>
-        <w:pStyle w:val="ListParagraph"/>
+        <w:pStyle w:val="Prrafodelista"/>
         <w:numPr>
           <w:ilvl w:val="0"/>
           <w:numId w:val="1"/>
@@ -4102,7 +4177,7 @@
       </w:r>
       <w:r>
         <w:rPr>
-          <w:rStyle w:val="FootnoteReference"/>
+          <w:rStyle w:val="Refdenotaalpie"/>
           <w:rFonts w:asciiTheme="majorHAnsi" w:hAnsiTheme="majorHAnsi"/>
           <w:lang w:val="es-ES_tradnl"/>
         </w:rPr>
@@ -5297,7 +5372,7 @@
     </w:p>
     <w:p>
       <w:pPr>
-        <w:pStyle w:val="ListParagraph"/>
+        <w:pStyle w:val="Prrafodelista"/>
         <w:numPr>
           <w:ilvl w:val="0"/>
           <w:numId w:val="1"/>
@@ -5383,7 +5458,7 @@
     </w:p>
     <w:tbl>
       <w:tblPr>
-        <w:tblStyle w:val="TableGrid"/>
+        <w:tblStyle w:val="Tablaconcuadrcula"/>
         <w:tblW w:w="0" w:type="auto"/>
         <w:jc w:val="center"/>
         <w:tblLook w:val="04A0" w:firstRow="1" w:lastRow="0" w:firstColumn="1" w:lastColumn="0" w:noHBand="0" w:noVBand="1"/>
@@ -5680,7 +5755,7 @@
     </w:p>
     <w:p>
       <w:pPr>
-        <w:pStyle w:val="ListParagraph"/>
+        <w:pStyle w:val="Prrafodelista"/>
         <w:numPr>
           <w:ilvl w:val="0"/>
           <w:numId w:val="1"/>
@@ -5830,7 +5905,7 @@
     </w:p>
     <w:tbl>
       <w:tblPr>
-        <w:tblStyle w:val="TableGrid"/>
+        <w:tblStyle w:val="Tablaconcuadrcula"/>
         <w:tblW w:w="0" w:type="auto"/>
         <w:jc w:val="center"/>
         <w:tblLook w:val="04A0" w:firstRow="1" w:lastRow="0" w:firstColumn="1" w:lastColumn="0" w:noHBand="0" w:noVBand="1"/>
@@ -6163,7 +6238,7 @@
     </w:p>
     <w:p>
       <w:pPr>
-        <w:pStyle w:val="ListParagraph"/>
+        <w:pStyle w:val="Prrafodelista"/>
         <w:numPr>
           <w:ilvl w:val="0"/>
           <w:numId w:val="1"/>
@@ -6190,7 +6265,7 @@
     </w:p>
     <w:p>
       <w:pPr>
-        <w:pStyle w:val="ListParagraph"/>
+        <w:pStyle w:val="Prrafodelista"/>
         <w:numPr>
           <w:ilvl w:val="0"/>
           <w:numId w:val="1"/>
@@ -6217,7 +6292,7 @@
     </w:p>
     <w:p>
       <w:pPr>
-        <w:pStyle w:val="ListParagraph"/>
+        <w:pStyle w:val="Prrafodelista"/>
         <w:numPr>
           <w:ilvl w:val="0"/>
           <w:numId w:val="1"/>
@@ -6244,7 +6319,7 @@
     </w:p>
     <w:p>
       <w:pPr>
-        <w:pStyle w:val="ListParagraph"/>
+        <w:pStyle w:val="Prrafodelista"/>
         <w:numPr>
           <w:ilvl w:val="0"/>
           <w:numId w:val="1"/>
@@ -6294,7 +6369,7 @@
     </w:p>
     <w:p>
       <w:pPr>
-        <w:pStyle w:val="ListParagraph"/>
+        <w:pStyle w:val="Prrafodelista"/>
         <w:numPr>
           <w:ilvl w:val="0"/>
           <w:numId w:val="3"/>
@@ -6321,7 +6396,7 @@
     </w:p>
     <w:p>
       <w:pPr>
-        <w:pStyle w:val="ListParagraph"/>
+        <w:pStyle w:val="Prrafodelista"/>
         <w:numPr>
           <w:ilvl w:val="0"/>
           <w:numId w:val="3"/>
@@ -6341,7 +6416,7 @@
     </w:p>
     <w:p>
       <w:pPr>
-        <w:pStyle w:val="ListParagraph"/>
+        <w:pStyle w:val="Prrafodelista"/>
         <w:numPr>
           <w:ilvl w:val="0"/>
           <w:numId w:val="3"/>
@@ -6361,7 +6436,7 @@
     </w:p>
     <w:p>
       <w:pPr>
-        <w:pStyle w:val="ListParagraph"/>
+        <w:pStyle w:val="Prrafodelista"/>
         <w:numPr>
           <w:ilvl w:val="0"/>
           <w:numId w:val="3"/>
@@ -6381,7 +6456,7 @@
     </w:p>
     <w:p>
       <w:pPr>
-        <w:pStyle w:val="ListParagraph"/>
+        <w:pStyle w:val="Prrafodelista"/>
         <w:numPr>
           <w:ilvl w:val="0"/>
           <w:numId w:val="3"/>
@@ -6401,7 +6476,7 @@
     </w:p>
     <w:p>
       <w:pPr>
-        <w:pStyle w:val="ListParagraph"/>
+        <w:pStyle w:val="Prrafodelista"/>
         <w:numPr>
           <w:ilvl w:val="0"/>
           <w:numId w:val="3"/>
@@ -6421,7 +6496,7 @@
     </w:p>
     <w:p>
       <w:pPr>
-        <w:pStyle w:val="ListParagraph"/>
+        <w:pStyle w:val="Prrafodelista"/>
         <w:numPr>
           <w:ilvl w:val="0"/>
           <w:numId w:val="3"/>
@@ -6471,7 +6546,7 @@
     </w:p>
     <w:p>
       <w:pPr>
-        <w:pStyle w:val="ListParagraph"/>
+        <w:pStyle w:val="Prrafodelista"/>
         <w:numPr>
           <w:ilvl w:val="0"/>
           <w:numId w:val="4"/>
@@ -6486,12 +6561,13 @@
           <w:rFonts w:asciiTheme="majorHAnsi" w:hAnsiTheme="majorHAnsi"/>
           <w:lang w:val="es-ES_tradnl"/>
         </w:rPr>
+        <w:lastRenderedPageBreak/>
         <w:t>Tamaño promedio de la cola en las 3 máquinas</w:t>
       </w:r>
     </w:p>
     <w:p>
       <w:pPr>
-        <w:pStyle w:val="ListParagraph"/>
+        <w:pStyle w:val="Prrafodelista"/>
         <w:numPr>
           <w:ilvl w:val="0"/>
           <w:numId w:val="4"/>
@@ -6511,7 +6587,7 @@
     </w:p>
     <w:p>
       <w:pPr>
-        <w:pStyle w:val="ListParagraph"/>
+        <w:pStyle w:val="Prrafodelista"/>
         <w:numPr>
           <w:ilvl w:val="0"/>
           <w:numId w:val="4"/>
@@ -6545,7 +6621,7 @@
     </w:p>
     <w:p>
       <w:pPr>
-        <w:pStyle w:val="ListParagraph"/>
+        <w:pStyle w:val="Prrafodelista"/>
         <w:numPr>
           <w:ilvl w:val="0"/>
           <w:numId w:val="4"/>
@@ -6565,7 +6641,7 @@
     </w:p>
     <w:p>
       <w:pPr>
-        <w:pStyle w:val="ListParagraph"/>
+        <w:pStyle w:val="Prrafodelista"/>
         <w:numPr>
           <w:ilvl w:val="0"/>
           <w:numId w:val="4"/>
@@ -6755,8 +6831,6 @@
           <w:lang w:val="es-ES_tradnl"/>
         </w:rPr>
       </w:pPr>
-      <w:bookmarkStart w:id="4" w:name="_GoBack"/>
-      <w:bookmarkEnd w:id="4"/>
     </w:p>
     <w:p>
       <w:pPr>
@@ -6877,7 +6951,7 @@
 </file>
 
 <file path=word/endnotes.xml><?xml version="1.0" encoding="utf-8"?>
-<w:endnotes xmlns:wpc="http://schemas.microsoft.com/office/word/2010/wordprocessingCanvas" xmlns:mo="http://schemas.microsoft.com/office/mac/office/2008/main" xmlns:mc="http://schemas.openxmlformats.org/markup-compatibility/2006" xmlns:mv="urn:schemas-microsoft-com:mac:vml" xmlns:o="urn:schemas-microsoft-com:office:office" xmlns:r="http://schemas.openxmlformats.org/officeDocument/2006/relationships" xmlns:m="http://schemas.openxmlformats.org/officeDocument/2006/math" xmlns:v="urn:schemas-microsoft-com:vml" xmlns:wp14="http://schemas.microsoft.com/office/word/2010/wordprocessingDrawing" xmlns:wp="http://schemas.openxmlformats.org/drawingml/2006/wordprocessingDrawing" xmlns:w10="urn:schemas-microsoft-com:office:word" xmlns:w="http://schemas.openxmlformats.org/wordprocessingml/2006/main" xmlns:w14="http://schemas.microsoft.com/office/word/2010/wordml" xmlns:wpg="http://schemas.microsoft.com/office/word/2010/wordprocessingGroup" xmlns:wpi="http://schemas.microsoft.com/office/word/2010/wordprocessingInk" xmlns:wne="http://schemas.microsoft.com/office/word/2006/wordml" xmlns:wps="http://schemas.microsoft.com/office/word/2010/wordprocessingShape" mc:Ignorable="w14 wp14">
+<w:endnotes xmlns:wpc="http://schemas.microsoft.com/office/word/2010/wordprocessingCanvas" xmlns:mc="http://schemas.openxmlformats.org/markup-compatibility/2006" xmlns:o="urn:schemas-microsoft-com:office:office" xmlns:r="http://schemas.openxmlformats.org/officeDocument/2006/relationships" xmlns:m="http://schemas.openxmlformats.org/officeDocument/2006/math" xmlns:v="urn:schemas-microsoft-com:vml" xmlns:wp14="http://schemas.microsoft.com/office/word/2010/wordprocessingDrawing" xmlns:wp="http://schemas.openxmlformats.org/drawingml/2006/wordprocessingDrawing" xmlns:w10="urn:schemas-microsoft-com:office:word" xmlns:w="http://schemas.openxmlformats.org/wordprocessingml/2006/main" xmlns:w14="http://schemas.microsoft.com/office/word/2010/wordml" xmlns:w15="http://schemas.microsoft.com/office/word/2012/wordml" xmlns:wpg="http://schemas.microsoft.com/office/word/2010/wordprocessingGroup" xmlns:wpi="http://schemas.microsoft.com/office/word/2010/wordprocessingInk" xmlns:wne="http://schemas.microsoft.com/office/word/2006/wordml" xmlns:wps="http://schemas.microsoft.com/office/word/2010/wordprocessingShape" mc:Ignorable="w14 w15 wp14">
   <w:endnote w:type="separator" w:id="-1">
     <w:p>
       <w:r>
@@ -6896,7 +6970,7 @@
 </file>
 
 <file path=word/footnotes.xml><?xml version="1.0" encoding="utf-8"?>
-<w:footnotes xmlns:wpc="http://schemas.microsoft.com/office/word/2010/wordprocessingCanvas" xmlns:mo="http://schemas.microsoft.com/office/mac/office/2008/main" xmlns:mc="http://schemas.openxmlformats.org/markup-compatibility/2006" xmlns:mv="urn:schemas-microsoft-com:mac:vml" xmlns:o="urn:schemas-microsoft-com:office:office" xmlns:r="http://schemas.openxmlformats.org/officeDocument/2006/relationships" xmlns:m="http://schemas.openxmlformats.org/officeDocument/2006/math" xmlns:v="urn:schemas-microsoft-com:vml" xmlns:wp14="http://schemas.microsoft.com/office/word/2010/wordprocessingDrawing" xmlns:wp="http://schemas.openxmlformats.org/drawingml/2006/wordprocessingDrawing" xmlns:w10="urn:schemas-microsoft-com:office:word" xmlns:w="http://schemas.openxmlformats.org/wordprocessingml/2006/main" xmlns:w14="http://schemas.microsoft.com/office/word/2010/wordml" xmlns:wpg="http://schemas.microsoft.com/office/word/2010/wordprocessingGroup" xmlns:wpi="http://schemas.microsoft.com/office/word/2010/wordprocessingInk" xmlns:wne="http://schemas.microsoft.com/office/word/2006/wordml" xmlns:wps="http://schemas.microsoft.com/office/word/2010/wordprocessingShape" mc:Ignorable="w14 wp14">
+<w:footnotes xmlns:wpc="http://schemas.microsoft.com/office/word/2010/wordprocessingCanvas" xmlns:mc="http://schemas.openxmlformats.org/markup-compatibility/2006" xmlns:o="urn:schemas-microsoft-com:office:office" xmlns:r="http://schemas.openxmlformats.org/officeDocument/2006/relationships" xmlns:m="http://schemas.openxmlformats.org/officeDocument/2006/math" xmlns:v="urn:schemas-microsoft-com:vml" xmlns:wp14="http://schemas.microsoft.com/office/word/2010/wordprocessingDrawing" xmlns:wp="http://schemas.openxmlformats.org/drawingml/2006/wordprocessingDrawing" xmlns:w10="urn:schemas-microsoft-com:office:word" xmlns:w="http://schemas.openxmlformats.org/wordprocessingml/2006/main" xmlns:w14="http://schemas.microsoft.com/office/word/2010/wordml" xmlns:w15="http://schemas.microsoft.com/office/word/2012/wordml" xmlns:wpg="http://schemas.microsoft.com/office/word/2010/wordprocessingGroup" xmlns:wpi="http://schemas.microsoft.com/office/word/2010/wordprocessingInk" xmlns:wne="http://schemas.microsoft.com/office/word/2006/wordml" xmlns:wps="http://schemas.microsoft.com/office/word/2010/wordprocessingShape" mc:Ignorable="w14 w15 wp14">
   <w:footnote w:type="separator" w:id="-1">
     <w:p>
       <w:r>
@@ -6914,7 +6988,7 @@
   <w:footnote w:id="1">
     <w:p>
       <w:pPr>
-        <w:pStyle w:val="FootnoteText"/>
+        <w:pStyle w:val="Textonotapie"/>
         <w:rPr>
           <w:rFonts w:asciiTheme="majorHAnsi" w:hAnsiTheme="majorHAnsi"/>
           <w:sz w:val="18"/>
@@ -6924,7 +6998,7 @@
       </w:pPr>
       <w:r>
         <w:rPr>
-          <w:rStyle w:val="FootnoteReference"/>
+          <w:rStyle w:val="Refdenotaalpie"/>
           <w:rFonts w:asciiTheme="majorHAnsi" w:hAnsiTheme="majorHAnsi"/>
           <w:sz w:val="18"/>
           <w:szCs w:val="18"/>
@@ -7048,8 +7122,8 @@
 </file>
 
 <file path=word/numbering.xml><?xml version="1.0" encoding="utf-8"?>
-<w:numbering xmlns:wpc="http://schemas.microsoft.com/office/word/2010/wordprocessingCanvas" xmlns:mo="http://schemas.microsoft.com/office/mac/office/2008/main" xmlns:mc="http://schemas.openxmlformats.org/markup-compatibility/2006" xmlns:mv="urn:schemas-microsoft-com:mac:vml" xmlns:o="urn:schemas-microsoft-com:office:office" xmlns:r="http://schemas.openxmlformats.org/officeDocument/2006/relationships" xmlns:m="http://schemas.openxmlformats.org/officeDocument/2006/math" xmlns:v="urn:schemas-microsoft-com:vml" xmlns:wp14="http://schemas.microsoft.com/office/word/2010/wordprocessingDrawing" xmlns:wp="http://schemas.openxmlformats.org/drawingml/2006/wordprocessingDrawing" xmlns:w10="urn:schemas-microsoft-com:office:word" xmlns:w="http://schemas.openxmlformats.org/wordprocessingml/2006/main" xmlns:w14="http://schemas.microsoft.com/office/word/2010/wordml" xmlns:wpg="http://schemas.microsoft.com/office/word/2010/wordprocessingGroup" xmlns:wpi="http://schemas.microsoft.com/office/word/2010/wordprocessingInk" xmlns:wne="http://schemas.microsoft.com/office/word/2006/wordml" xmlns:wps="http://schemas.microsoft.com/office/word/2010/wordprocessingShape" mc:Ignorable="w14 wp14">
-  <w:abstractNum w:abstractNumId="0">
+<w:numbering xmlns:wpc="http://schemas.microsoft.com/office/word/2010/wordprocessingCanvas" xmlns:mc="http://schemas.openxmlformats.org/markup-compatibility/2006" xmlns:o="urn:schemas-microsoft-com:office:office" xmlns:r="http://schemas.openxmlformats.org/officeDocument/2006/relationships" xmlns:m="http://schemas.openxmlformats.org/officeDocument/2006/math" xmlns:v="urn:schemas-microsoft-com:vml" xmlns:wp14="http://schemas.microsoft.com/office/word/2010/wordprocessingDrawing" xmlns:wp="http://schemas.openxmlformats.org/drawingml/2006/wordprocessingDrawing" xmlns:w10="urn:schemas-microsoft-com:office:word" xmlns:w="http://schemas.openxmlformats.org/wordprocessingml/2006/main" xmlns:w14="http://schemas.microsoft.com/office/word/2010/wordml" xmlns:w15="http://schemas.microsoft.com/office/word/2012/wordml" xmlns:wpg="http://schemas.microsoft.com/office/word/2010/wordprocessingGroup" xmlns:wpi="http://schemas.microsoft.com/office/word/2010/wordprocessingInk" xmlns:wne="http://schemas.microsoft.com/office/word/2006/wordml" xmlns:wps="http://schemas.microsoft.com/office/word/2010/wordprocessingShape" mc:Ignorable="w14 w15 wp14">
+  <w:abstractNum w:abstractNumId="0" w15:restartNumberingAfterBreak="0">
     <w:nsid w:val="06C31A2F"/>
     <w:multiLevelType w:val="multilevel"/>
     <w:tmpl w:val="7BB8E732"/>
@@ -7162,7 +7236,7 @@
       </w:pPr>
     </w:lvl>
   </w:abstractNum>
-  <w:abstractNum w:abstractNumId="1">
+  <w:abstractNum w:abstractNumId="1" w15:restartNumberingAfterBreak="0">
     <w:nsid w:val="0A080FE7"/>
     <w:multiLevelType w:val="hybridMultilevel"/>
     <w:tmpl w:val="AD16B1FC"/>
@@ -7275,7 +7349,7 @@
       </w:rPr>
     </w:lvl>
   </w:abstractNum>
-  <w:abstractNum w:abstractNumId="2">
+  <w:abstractNum w:abstractNumId="2" w15:restartNumberingAfterBreak="0">
     <w:nsid w:val="239E11F0"/>
     <w:multiLevelType w:val="hybridMultilevel"/>
     <w:tmpl w:val="C096C61C"/>
@@ -7388,7 +7462,7 @@
       </w:rPr>
     </w:lvl>
   </w:abstractNum>
-  <w:abstractNum w:abstractNumId="3">
+  <w:abstractNum w:abstractNumId="3" w15:restartNumberingAfterBreak="0">
     <w:nsid w:val="466D18E2"/>
     <w:multiLevelType w:val="hybridMultilevel"/>
     <w:tmpl w:val="B7A6E252"/>
@@ -7501,7 +7575,7 @@
       </w:rPr>
     </w:lvl>
   </w:abstractNum>
-  <w:abstractNum w:abstractNumId="4">
+  <w:abstractNum w:abstractNumId="4" w15:restartNumberingAfterBreak="0">
     <w:nsid w:val="5C35242B"/>
     <w:multiLevelType w:val="hybridMultilevel"/>
     <w:tmpl w:val="B7C8181E"/>
@@ -7653,7 +7727,7 @@
 </file>
 
 <file path=word/styles.xml><?xml version="1.0" encoding="utf-8"?>
-<w:styles xmlns:mc="http://schemas.openxmlformats.org/markup-compatibility/2006" xmlns:r="http://schemas.openxmlformats.org/officeDocument/2006/relationships" xmlns:w="http://schemas.openxmlformats.org/wordprocessingml/2006/main" xmlns:w14="http://schemas.microsoft.com/office/word/2010/wordml" mc:Ignorable="w14">
+<w:styles xmlns:mc="http://schemas.openxmlformats.org/markup-compatibility/2006" xmlns:r="http://schemas.openxmlformats.org/officeDocument/2006/relationships" xmlns:w="http://schemas.openxmlformats.org/wordprocessingml/2006/main" xmlns:w14="http://schemas.microsoft.com/office/word/2010/wordml" xmlns:w15="http://schemas.microsoft.com/office/word/2012/wordml" mc:Ignorable="w14 w15">
   <w:docDefaults>
     <w:rPrDefault>
       <w:rPr>
@@ -7665,156 +7739,381 @@
     </w:rPrDefault>
     <w:pPrDefault/>
   </w:docDefaults>
-  <w:latentStyles w:defLockedState="0" w:defUIPriority="99" w:defSemiHidden="1" w:defUnhideWhenUsed="1" w:defQFormat="0" w:count="276">
-    <w:lsdException w:name="Normal" w:semiHidden="0" w:uiPriority="0" w:unhideWhenUsed="0" w:qFormat="1"/>
-    <w:lsdException w:name="heading 1" w:semiHidden="0" w:uiPriority="9" w:unhideWhenUsed="0" w:qFormat="1"/>
-    <w:lsdException w:name="heading 2" w:uiPriority="9" w:qFormat="1"/>
-    <w:lsdException w:name="heading 3" w:uiPriority="9" w:qFormat="1"/>
-    <w:lsdException w:name="heading 4" w:uiPriority="9" w:qFormat="1"/>
-    <w:lsdException w:name="heading 5" w:uiPriority="9" w:qFormat="1"/>
-    <w:lsdException w:name="heading 6" w:uiPriority="9" w:qFormat="1"/>
-    <w:lsdException w:name="heading 7" w:uiPriority="9" w:qFormat="1"/>
-    <w:lsdException w:name="heading 8" w:uiPriority="9" w:qFormat="1"/>
-    <w:lsdException w:name="heading 9" w:uiPriority="9" w:qFormat="1"/>
-    <w:lsdException w:name="toc 1" w:uiPriority="39"/>
-    <w:lsdException w:name="toc 2" w:uiPriority="39"/>
-    <w:lsdException w:name="toc 3" w:uiPriority="39"/>
-    <w:lsdException w:name="toc 4" w:uiPriority="39"/>
-    <w:lsdException w:name="toc 5" w:uiPriority="39"/>
-    <w:lsdException w:name="toc 6" w:uiPriority="39"/>
-    <w:lsdException w:name="toc 7" w:uiPriority="39"/>
-    <w:lsdException w:name="toc 8" w:uiPriority="39"/>
-    <w:lsdException w:name="toc 9" w:uiPriority="39"/>
-    <w:lsdException w:name="caption" w:uiPriority="35" w:qFormat="1"/>
-    <w:lsdException w:name="Title" w:semiHidden="0" w:uiPriority="10" w:unhideWhenUsed="0" w:qFormat="1"/>
-    <w:lsdException w:name="Default Paragraph Font" w:uiPriority="1"/>
-    <w:lsdException w:name="Subtitle" w:semiHidden="0" w:uiPriority="11" w:unhideWhenUsed="0" w:qFormat="1"/>
-    <w:lsdException w:name="Strong" w:semiHidden="0" w:uiPriority="22" w:unhideWhenUsed="0" w:qFormat="1"/>
-    <w:lsdException w:name="Emphasis" w:semiHidden="0" w:uiPriority="20" w:unhideWhenUsed="0" w:qFormat="1"/>
-    <w:lsdException w:name="Table Grid" w:semiHidden="0" w:uiPriority="59" w:unhideWhenUsed="0"/>
-    <w:lsdException w:name="Placeholder Text" w:unhideWhenUsed="0"/>
-    <w:lsdException w:name="No Spacing" w:uiPriority="1" w:unhideWhenUsed="0" w:qFormat="1"/>
-    <w:lsdException w:name="Light Shading" w:semiHidden="0" w:uiPriority="60" w:unhideWhenUsed="0"/>
-    <w:lsdException w:name="Light List" w:semiHidden="0" w:uiPriority="61" w:unhideWhenUsed="0"/>
-    <w:lsdException w:name="Light Grid" w:semiHidden="0" w:uiPriority="62" w:unhideWhenUsed="0"/>
-    <w:lsdException w:name="Medium Shading 1" w:semiHidden="0" w:uiPriority="63" w:unhideWhenUsed="0"/>
-    <w:lsdException w:name="Medium Shading 2" w:semiHidden="0" w:uiPriority="64" w:unhideWhenUsed="0"/>
-    <w:lsdException w:name="Medium List 1" w:semiHidden="0" w:uiPriority="65" w:unhideWhenUsed="0"/>
-    <w:lsdException w:name="Medium List 2" w:semiHidden="0" w:uiPriority="66" w:unhideWhenUsed="0"/>
-    <w:lsdException w:name="Medium Grid 1" w:semiHidden="0" w:uiPriority="67" w:unhideWhenUsed="0"/>
-    <w:lsdException w:name="Medium Grid 2" w:semiHidden="0" w:uiPriority="68" w:unhideWhenUsed="0"/>
-    <w:lsdException w:name="Medium Grid 3" w:semiHidden="0" w:uiPriority="69" w:unhideWhenUsed="0"/>
-    <w:lsdException w:name="Dark List" w:semiHidden="0" w:uiPriority="70" w:unhideWhenUsed="0"/>
-    <w:lsdException w:name="Colorful Shading" w:semiHidden="0" w:uiPriority="71" w:unhideWhenUsed="0"/>
-    <w:lsdException w:name="Colorful List" w:semiHidden="0" w:uiPriority="72" w:unhideWhenUsed="0"/>
-    <w:lsdException w:name="Colorful Grid" w:semiHidden="0" w:uiPriority="73" w:unhideWhenUsed="0"/>
-    <w:lsdException w:name="Light Shading Accent 1" w:semiHidden="0" w:uiPriority="60" w:unhideWhenUsed="0"/>
-    <w:lsdException w:name="Light List Accent 1" w:semiHidden="0" w:uiPriority="61" w:unhideWhenUsed="0"/>
-    <w:lsdException w:name="Light Grid Accent 1" w:semiHidden="0" w:uiPriority="62" w:unhideWhenUsed="0"/>
-    <w:lsdException w:name="Medium Shading 1 Accent 1" w:semiHidden="0" w:uiPriority="63" w:unhideWhenUsed="0"/>
-    <w:lsdException w:name="Medium Shading 2 Accent 1" w:semiHidden="0" w:uiPriority="64" w:unhideWhenUsed="0"/>
-    <w:lsdException w:name="Medium List 1 Accent 1" w:semiHidden="0" w:uiPriority="65" w:unhideWhenUsed="0"/>
-    <w:lsdException w:name="Revision" w:unhideWhenUsed="0"/>
-    <w:lsdException w:name="List Paragraph" w:semiHidden="0" w:uiPriority="34" w:unhideWhenUsed="0" w:qFormat="1"/>
-    <w:lsdException w:name="Quote" w:semiHidden="0" w:uiPriority="29" w:unhideWhenUsed="0" w:qFormat="1"/>
-    <w:lsdException w:name="Intense Quote" w:semiHidden="0" w:uiPriority="30" w:unhideWhenUsed="0" w:qFormat="1"/>
-    <w:lsdException w:name="Medium List 2 Accent 1" w:semiHidden="0" w:uiPriority="66" w:unhideWhenUsed="0"/>
-    <w:lsdException w:name="Medium Grid 1 Accent 1" w:semiHidden="0" w:uiPriority="67" w:unhideWhenUsed="0"/>
-    <w:lsdException w:name="Medium Grid 2 Accent 1" w:semiHidden="0" w:uiPriority="68" w:unhideWhenUsed="0"/>
-    <w:lsdException w:name="Medium Grid 3 Accent 1" w:semiHidden="0" w:uiPriority="69" w:unhideWhenUsed="0"/>
-    <w:lsdException w:name="Dark List Accent 1" w:semiHidden="0" w:uiPriority="70" w:unhideWhenUsed="0"/>
-    <w:lsdException w:name="Colorful Shading Accent 1" w:semiHidden="0" w:uiPriority="71" w:unhideWhenUsed="0"/>
-    <w:lsdException w:name="Colorful List Accent 1" w:semiHidden="0" w:uiPriority="72" w:unhideWhenUsed="0"/>
-    <w:lsdException w:name="Colorful Grid Accent 1" w:semiHidden="0" w:uiPriority="73" w:unhideWhenUsed="0"/>
-    <w:lsdException w:name="Light Shading Accent 2" w:semiHidden="0" w:uiPriority="60" w:unhideWhenUsed="0"/>
-    <w:lsdException w:name="Light List Accent 2" w:semiHidden="0" w:uiPriority="61" w:unhideWhenUsed="0"/>
-    <w:lsdException w:name="Light Grid Accent 2" w:semiHidden="0" w:uiPriority="62" w:unhideWhenUsed="0"/>
-    <w:lsdException w:name="Medium Shading 1 Accent 2" w:semiHidden="0" w:uiPriority="63" w:unhideWhenUsed="0"/>
-    <w:lsdException w:name="Medium Shading 2 Accent 2" w:semiHidden="0" w:uiPriority="64" w:unhideWhenUsed="0"/>
-    <w:lsdException w:name="Medium List 1 Accent 2" w:semiHidden="0" w:uiPriority="65" w:unhideWhenUsed="0"/>
-    <w:lsdException w:name="Medium List 2 Accent 2" w:semiHidden="0" w:uiPriority="66" w:unhideWhenUsed="0"/>
-    <w:lsdException w:name="Medium Grid 1 Accent 2" w:semiHidden="0" w:uiPriority="67" w:unhideWhenUsed="0"/>
-    <w:lsdException w:name="Medium Grid 2 Accent 2" w:semiHidden="0" w:uiPriority="68" w:unhideWhenUsed="0"/>
-    <w:lsdException w:name="Medium Grid 3 Accent 2" w:semiHidden="0" w:uiPriority="69" w:unhideWhenUsed="0"/>
-    <w:lsdException w:name="Dark List Accent 2" w:semiHidden="0" w:uiPriority="70" w:unhideWhenUsed="0"/>
-    <w:lsdException w:name="Colorful Shading Accent 2" w:semiHidden="0" w:uiPriority="71" w:unhideWhenUsed="0"/>
-    <w:lsdException w:name="Colorful List Accent 2" w:semiHidden="0" w:uiPriority="72" w:unhideWhenUsed="0"/>
-    <w:lsdException w:name="Colorful Grid Accent 2" w:semiHidden="0" w:uiPriority="73" w:unhideWhenUsed="0"/>
-    <w:lsdException w:name="Light Shading Accent 3" w:semiHidden="0" w:uiPriority="60" w:unhideWhenUsed="0"/>
-    <w:lsdException w:name="Light List Accent 3" w:semiHidden="0" w:uiPriority="61" w:unhideWhenUsed="0"/>
-    <w:lsdException w:name="Light Grid Accent 3" w:semiHidden="0" w:uiPriority="62" w:unhideWhenUsed="0"/>
-    <w:lsdException w:name="Medium Shading 1 Accent 3" w:semiHidden="0" w:uiPriority="63" w:unhideWhenUsed="0"/>
-    <w:lsdException w:name="Medium Shading 2 Accent 3" w:semiHidden="0" w:uiPriority="64" w:unhideWhenUsed="0"/>
-    <w:lsdException w:name="Medium List 1 Accent 3" w:semiHidden="0" w:uiPriority="65" w:unhideWhenUsed="0"/>
-    <w:lsdException w:name="Medium List 2 Accent 3" w:semiHidden="0" w:uiPriority="66" w:unhideWhenUsed="0"/>
-    <w:lsdException w:name="Medium Grid 1 Accent 3" w:semiHidden="0" w:uiPriority="67" w:unhideWhenUsed="0"/>
-    <w:lsdException w:name="Medium Grid 2 Accent 3" w:semiHidden="0" w:uiPriority="68" w:unhideWhenUsed="0"/>
-    <w:lsdException w:name="Medium Grid 3 Accent 3" w:semiHidden="0" w:uiPriority="69" w:unhideWhenUsed="0"/>
-    <w:lsdException w:name="Dark List Accent 3" w:semiHidden="0" w:uiPriority="70" w:unhideWhenUsed="0"/>
-    <w:lsdException w:name="Colorful Shading Accent 3" w:semiHidden="0" w:uiPriority="71" w:unhideWhenUsed="0"/>
-    <w:lsdException w:name="Colorful List Accent 3" w:semiHidden="0" w:uiPriority="72" w:unhideWhenUsed="0"/>
-    <w:lsdException w:name="Colorful Grid Accent 3" w:semiHidden="0" w:uiPriority="73" w:unhideWhenUsed="0"/>
-    <w:lsdException w:name="Light Shading Accent 4" w:semiHidden="0" w:uiPriority="60" w:unhideWhenUsed="0"/>
-    <w:lsdException w:name="Light List Accent 4" w:semiHidden="0" w:uiPriority="61" w:unhideWhenUsed="0"/>
-    <w:lsdException w:name="Light Grid Accent 4" w:semiHidden="0" w:uiPriority="62" w:unhideWhenUsed="0"/>
-    <w:lsdException w:name="Medium Shading 1 Accent 4" w:semiHidden="0" w:uiPriority="63" w:unhideWhenUsed="0"/>
-    <w:lsdException w:name="Medium Shading 2 Accent 4" w:semiHidden="0" w:uiPriority="64" w:unhideWhenUsed="0"/>
-    <w:lsdException w:name="Medium List 1 Accent 4" w:semiHidden="0" w:uiPriority="65" w:unhideWhenUsed="0"/>
-    <w:lsdException w:name="Medium List 2 Accent 4" w:semiHidden="0" w:uiPriority="66" w:unhideWhenUsed="0"/>
-    <w:lsdException w:name="Medium Grid 1 Accent 4" w:semiHidden="0" w:uiPriority="67" w:unhideWhenUsed="0"/>
-    <w:lsdException w:name="Medium Grid 2 Accent 4" w:semiHidden="0" w:uiPriority="68" w:unhideWhenUsed="0"/>
-    <w:lsdException w:name="Medium Grid 3 Accent 4" w:semiHidden="0" w:uiPriority="69" w:unhideWhenUsed="0"/>
-    <w:lsdException w:name="Dark List Accent 4" w:semiHidden="0" w:uiPriority="70" w:unhideWhenUsed="0"/>
-    <w:lsdException w:name="Colorful Shading Accent 4" w:semiHidden="0" w:uiPriority="71" w:unhideWhenUsed="0"/>
-    <w:lsdException w:name="Colorful List Accent 4" w:semiHidden="0" w:uiPriority="72" w:unhideWhenUsed="0"/>
-    <w:lsdException w:name="Colorful Grid Accent 4" w:semiHidden="0" w:uiPriority="73" w:unhideWhenUsed="0"/>
-    <w:lsdException w:name="Light Shading Accent 5" w:semiHidden="0" w:uiPriority="60" w:unhideWhenUsed="0"/>
-    <w:lsdException w:name="Light List Accent 5" w:semiHidden="0" w:uiPriority="61" w:unhideWhenUsed="0"/>
-    <w:lsdException w:name="Light Grid Accent 5" w:semiHidden="0" w:uiPriority="62" w:unhideWhenUsed="0"/>
-    <w:lsdException w:name="Medium Shading 1 Accent 5" w:semiHidden="0" w:uiPriority="63" w:unhideWhenUsed="0"/>
-    <w:lsdException w:name="Medium Shading 2 Accent 5" w:semiHidden="0" w:uiPriority="64" w:unhideWhenUsed="0"/>
-    <w:lsdException w:name="Medium List 1 Accent 5" w:semiHidden="0" w:uiPriority="65" w:unhideWhenUsed="0"/>
-    <w:lsdException w:name="Medium List 2 Accent 5" w:semiHidden="0" w:uiPriority="66" w:unhideWhenUsed="0"/>
-    <w:lsdException w:name="Medium Grid 1 Accent 5" w:semiHidden="0" w:uiPriority="67" w:unhideWhenUsed="0"/>
-    <w:lsdException w:name="Medium Grid 2 Accent 5" w:semiHidden="0" w:uiPriority="68" w:unhideWhenUsed="0"/>
-    <w:lsdException w:name="Medium Grid 3 Accent 5" w:semiHidden="0" w:uiPriority="69" w:unhideWhenUsed="0"/>
-    <w:lsdException w:name="Dark List Accent 5" w:semiHidden="0" w:uiPriority="70" w:unhideWhenUsed="0"/>
-    <w:lsdException w:name="Colorful Shading Accent 5" w:semiHidden="0" w:uiPriority="71" w:unhideWhenUsed="0"/>
-    <w:lsdException w:name="Colorful List Accent 5" w:semiHidden="0" w:uiPriority="72" w:unhideWhenUsed="0"/>
-    <w:lsdException w:name="Colorful Grid Accent 5" w:semiHidden="0" w:uiPriority="73" w:unhideWhenUsed="0"/>
-    <w:lsdException w:name="Light Shading Accent 6" w:semiHidden="0" w:uiPriority="60" w:unhideWhenUsed="0"/>
-    <w:lsdException w:name="Light List Accent 6" w:semiHidden="0" w:uiPriority="61" w:unhideWhenUsed="0"/>
-    <w:lsdException w:name="Light Grid Accent 6" w:semiHidden="0" w:uiPriority="62" w:unhideWhenUsed="0"/>
-    <w:lsdException w:name="Medium Shading 1 Accent 6" w:semiHidden="0" w:uiPriority="63" w:unhideWhenUsed="0"/>
-    <w:lsdException w:name="Medium Shading 2 Accent 6" w:semiHidden="0" w:uiPriority="64" w:unhideWhenUsed="0"/>
-    <w:lsdException w:name="Medium List 1 Accent 6" w:semiHidden="0" w:uiPriority="65" w:unhideWhenUsed="0"/>
-    <w:lsdException w:name="Medium List 2 Accent 6" w:semiHidden="0" w:uiPriority="66" w:unhideWhenUsed="0"/>
-    <w:lsdException w:name="Medium Grid 1 Accent 6" w:semiHidden="0" w:uiPriority="67" w:unhideWhenUsed="0"/>
-    <w:lsdException w:name="Medium Grid 2 Accent 6" w:semiHidden="0" w:uiPriority="68" w:unhideWhenUsed="0"/>
-    <w:lsdException w:name="Medium Grid 3 Accent 6" w:semiHidden="0" w:uiPriority="69" w:unhideWhenUsed="0"/>
-    <w:lsdException w:name="Dark List Accent 6" w:semiHidden="0" w:uiPriority="70" w:unhideWhenUsed="0"/>
-    <w:lsdException w:name="Colorful Shading Accent 6" w:semiHidden="0" w:uiPriority="71" w:unhideWhenUsed="0"/>
-    <w:lsdException w:name="Colorful List Accent 6" w:semiHidden="0" w:uiPriority="72" w:unhideWhenUsed="0"/>
-    <w:lsdException w:name="Colorful Grid Accent 6" w:semiHidden="0" w:uiPriority="73" w:unhideWhenUsed="0"/>
-    <w:lsdException w:name="Subtle Emphasis" w:semiHidden="0" w:uiPriority="19" w:unhideWhenUsed="0" w:qFormat="1"/>
-    <w:lsdException w:name="Intense Emphasis" w:semiHidden="0" w:uiPriority="21" w:unhideWhenUsed="0" w:qFormat="1"/>
-    <w:lsdException w:name="Subtle Reference" w:semiHidden="0" w:uiPriority="31" w:unhideWhenUsed="0" w:qFormat="1"/>
-    <w:lsdException w:name="Intense Reference" w:semiHidden="0" w:uiPriority="32" w:unhideWhenUsed="0" w:qFormat="1"/>
-    <w:lsdException w:name="Book Title" w:semiHidden="0" w:uiPriority="33" w:unhideWhenUsed="0" w:qFormat="1"/>
-    <w:lsdException w:name="Bibliography" w:uiPriority="37"/>
-    <w:lsdException w:name="TOC Heading" w:uiPriority="39" w:qFormat="1"/>
+  <w:latentStyles w:defLockedState="0" w:defUIPriority="99" w:defSemiHidden="0" w:defUnhideWhenUsed="0" w:defQFormat="0" w:count="371">
+    <w:lsdException w:name="Normal" w:uiPriority="0" w:qFormat="1"/>
+    <w:lsdException w:name="heading 1" w:uiPriority="9" w:qFormat="1"/>
+    <w:lsdException w:name="heading 2" w:semiHidden="1" w:uiPriority="9" w:unhideWhenUsed="1" w:qFormat="1"/>
+    <w:lsdException w:name="heading 3" w:semiHidden="1" w:uiPriority="9" w:unhideWhenUsed="1" w:qFormat="1"/>
+    <w:lsdException w:name="heading 4" w:semiHidden="1" w:uiPriority="9" w:unhideWhenUsed="1" w:qFormat="1"/>
+    <w:lsdException w:name="heading 5" w:semiHidden="1" w:uiPriority="9" w:unhideWhenUsed="1" w:qFormat="1"/>
+    <w:lsdException w:name="heading 6" w:semiHidden="1" w:uiPriority="9" w:unhideWhenUsed="1" w:qFormat="1"/>
+    <w:lsdException w:name="heading 7" w:semiHidden="1" w:uiPriority="9" w:unhideWhenUsed="1" w:qFormat="1"/>
+    <w:lsdException w:name="heading 8" w:semiHidden="1" w:uiPriority="9" w:unhideWhenUsed="1" w:qFormat="1"/>
+    <w:lsdException w:name="heading 9" w:semiHidden="1" w:uiPriority="9" w:unhideWhenUsed="1" w:qFormat="1"/>
+    <w:lsdException w:name="index 1" w:semiHidden="1" w:unhideWhenUsed="1"/>
+    <w:lsdException w:name="index 2" w:semiHidden="1" w:unhideWhenUsed="1"/>
+    <w:lsdException w:name="index 3" w:semiHidden="1" w:unhideWhenUsed="1"/>
+    <w:lsdException w:name="index 4" w:semiHidden="1" w:unhideWhenUsed="1"/>
+    <w:lsdException w:name="index 5" w:semiHidden="1" w:unhideWhenUsed="1"/>
+    <w:lsdException w:name="index 6" w:semiHidden="1" w:unhideWhenUsed="1"/>
+    <w:lsdException w:name="index 7" w:semiHidden="1" w:unhideWhenUsed="1"/>
+    <w:lsdException w:name="index 8" w:semiHidden="1" w:unhideWhenUsed="1"/>
+    <w:lsdException w:name="index 9" w:semiHidden="1" w:unhideWhenUsed="1"/>
+    <w:lsdException w:name="toc 1" w:semiHidden="1" w:uiPriority="39" w:unhideWhenUsed="1"/>
+    <w:lsdException w:name="toc 2" w:semiHidden="1" w:uiPriority="39" w:unhideWhenUsed="1"/>
+    <w:lsdException w:name="toc 3" w:semiHidden="1" w:uiPriority="39" w:unhideWhenUsed="1"/>
+    <w:lsdException w:name="toc 4" w:semiHidden="1" w:uiPriority="39" w:unhideWhenUsed="1"/>
+    <w:lsdException w:name="toc 5" w:semiHidden="1" w:uiPriority="39" w:unhideWhenUsed="1"/>
+    <w:lsdException w:name="toc 6" w:semiHidden="1" w:uiPriority="39" w:unhideWhenUsed="1"/>
+    <w:lsdException w:name="toc 7" w:semiHidden="1" w:uiPriority="39" w:unhideWhenUsed="1"/>
+    <w:lsdException w:name="toc 8" w:semiHidden="1" w:uiPriority="39" w:unhideWhenUsed="1"/>
+    <w:lsdException w:name="toc 9" w:semiHidden="1" w:uiPriority="39" w:unhideWhenUsed="1"/>
+    <w:lsdException w:name="Normal Indent" w:semiHidden="1" w:unhideWhenUsed="1"/>
+    <w:lsdException w:name="footnote text" w:semiHidden="1" w:unhideWhenUsed="1"/>
+    <w:lsdException w:name="annotation text" w:semiHidden="1" w:unhideWhenUsed="1"/>
+    <w:lsdException w:name="header" w:semiHidden="1" w:unhideWhenUsed="1"/>
+    <w:lsdException w:name="footer" w:semiHidden="1" w:unhideWhenUsed="1"/>
+    <w:lsdException w:name="index heading" w:semiHidden="1" w:unhideWhenUsed="1"/>
+    <w:lsdException w:name="caption" w:semiHidden="1" w:uiPriority="35" w:unhideWhenUsed="1" w:qFormat="1"/>
+    <w:lsdException w:name="table of figures" w:semiHidden="1" w:unhideWhenUsed="1"/>
+    <w:lsdException w:name="envelope address" w:semiHidden="1" w:unhideWhenUsed="1"/>
+    <w:lsdException w:name="envelope return" w:semiHidden="1" w:unhideWhenUsed="1"/>
+    <w:lsdException w:name="footnote reference" w:semiHidden="1" w:unhideWhenUsed="1"/>
+    <w:lsdException w:name="annotation reference" w:semiHidden="1" w:unhideWhenUsed="1"/>
+    <w:lsdException w:name="line number" w:semiHidden="1" w:unhideWhenUsed="1"/>
+    <w:lsdException w:name="page number" w:semiHidden="1" w:unhideWhenUsed="1"/>
+    <w:lsdException w:name="endnote reference" w:semiHidden="1" w:unhideWhenUsed="1"/>
+    <w:lsdException w:name="endnote text" w:semiHidden="1" w:unhideWhenUsed="1"/>
+    <w:lsdException w:name="table of authorities" w:semiHidden="1" w:unhideWhenUsed="1"/>
+    <w:lsdException w:name="macro" w:semiHidden="1" w:unhideWhenUsed="1"/>
+    <w:lsdException w:name="toa heading" w:semiHidden="1" w:unhideWhenUsed="1"/>
+    <w:lsdException w:name="List" w:semiHidden="1" w:unhideWhenUsed="1"/>
+    <w:lsdException w:name="List Bullet" w:semiHidden="1" w:unhideWhenUsed="1"/>
+    <w:lsdException w:name="List Number" w:semiHidden="1" w:unhideWhenUsed="1"/>
+    <w:lsdException w:name="List 2" w:semiHidden="1" w:unhideWhenUsed="1"/>
+    <w:lsdException w:name="List 3" w:semiHidden="1" w:unhideWhenUsed="1"/>
+    <w:lsdException w:name="List 4" w:semiHidden="1" w:unhideWhenUsed="1"/>
+    <w:lsdException w:name="List 5" w:semiHidden="1" w:unhideWhenUsed="1"/>
+    <w:lsdException w:name="List Bullet 2" w:semiHidden="1" w:unhideWhenUsed="1"/>
+    <w:lsdException w:name="List Bullet 3" w:semiHidden="1" w:unhideWhenUsed="1"/>
+    <w:lsdException w:name="List Bullet 4" w:semiHidden="1" w:unhideWhenUsed="1"/>
+    <w:lsdException w:name="List Bullet 5" w:semiHidden="1" w:unhideWhenUsed="1"/>
+    <w:lsdException w:name="List Number 2" w:semiHidden="1" w:unhideWhenUsed="1"/>
+    <w:lsdException w:name="List Number 3" w:semiHidden="1" w:unhideWhenUsed="1"/>
+    <w:lsdException w:name="List Number 4" w:semiHidden="1" w:unhideWhenUsed="1"/>
+    <w:lsdException w:name="List Number 5" w:semiHidden="1" w:unhideWhenUsed="1"/>
+    <w:lsdException w:name="Title" w:uiPriority="10" w:qFormat="1"/>
+    <w:lsdException w:name="Closing" w:semiHidden="1" w:unhideWhenUsed="1"/>
+    <w:lsdException w:name="Signature" w:semiHidden="1" w:unhideWhenUsed="1"/>
+    <w:lsdException w:name="Default Paragraph Font" w:semiHidden="1" w:uiPriority="1" w:unhideWhenUsed="1"/>
+    <w:lsdException w:name="Body Text" w:semiHidden="1" w:unhideWhenUsed="1"/>
+    <w:lsdException w:name="Body Text Indent" w:semiHidden="1" w:unhideWhenUsed="1"/>
+    <w:lsdException w:name="List Continue" w:semiHidden="1" w:unhideWhenUsed="1"/>
+    <w:lsdException w:name="List Continue 2" w:semiHidden="1" w:unhideWhenUsed="1"/>
+    <w:lsdException w:name="List Continue 3" w:semiHidden="1" w:unhideWhenUsed="1"/>
+    <w:lsdException w:name="List Continue 4" w:semiHidden="1" w:unhideWhenUsed="1"/>
+    <w:lsdException w:name="List Continue 5" w:semiHidden="1" w:unhideWhenUsed="1"/>
+    <w:lsdException w:name="Message Header" w:semiHidden="1" w:unhideWhenUsed="1"/>
+    <w:lsdException w:name="Subtitle" w:uiPriority="11" w:qFormat="1"/>
+    <w:lsdException w:name="Salutation" w:semiHidden="1" w:unhideWhenUsed="1"/>
+    <w:lsdException w:name="Date" w:semiHidden="1" w:unhideWhenUsed="1"/>
+    <w:lsdException w:name="Body Text First Indent" w:semiHidden="1" w:unhideWhenUsed="1"/>
+    <w:lsdException w:name="Body Text First Indent 2" w:semiHidden="1" w:unhideWhenUsed="1"/>
+    <w:lsdException w:name="Note Heading" w:semiHidden="1" w:unhideWhenUsed="1"/>
+    <w:lsdException w:name="Body Text 2" w:semiHidden="1" w:unhideWhenUsed="1"/>
+    <w:lsdException w:name="Body Text 3" w:semiHidden="1" w:unhideWhenUsed="1"/>
+    <w:lsdException w:name="Body Text Indent 2" w:semiHidden="1" w:unhideWhenUsed="1"/>
+    <w:lsdException w:name="Body Text Indent 3" w:semiHidden="1" w:unhideWhenUsed="1"/>
+    <w:lsdException w:name="Block Text" w:semiHidden="1" w:unhideWhenUsed="1"/>
+    <w:lsdException w:name="Hyperlink" w:semiHidden="1" w:unhideWhenUsed="1"/>
+    <w:lsdException w:name="FollowedHyperlink" w:semiHidden="1" w:unhideWhenUsed="1"/>
+    <w:lsdException w:name="Strong" w:uiPriority="22" w:qFormat="1"/>
+    <w:lsdException w:name="Emphasis" w:uiPriority="20" w:qFormat="1"/>
+    <w:lsdException w:name="Document Map" w:semiHidden="1" w:unhideWhenUsed="1"/>
+    <w:lsdException w:name="Plain Text" w:semiHidden="1" w:unhideWhenUsed="1"/>
+    <w:lsdException w:name="E-mail Signature" w:semiHidden="1" w:unhideWhenUsed="1"/>
+    <w:lsdException w:name="HTML Top of Form" w:semiHidden="1" w:unhideWhenUsed="1"/>
+    <w:lsdException w:name="HTML Bottom of Form" w:semiHidden="1" w:unhideWhenUsed="1"/>
+    <w:lsdException w:name="Normal (Web)" w:semiHidden="1" w:unhideWhenUsed="1"/>
+    <w:lsdException w:name="HTML Acronym" w:semiHidden="1" w:unhideWhenUsed="1"/>
+    <w:lsdException w:name="HTML Address" w:semiHidden="1" w:unhideWhenUsed="1"/>
+    <w:lsdException w:name="HTML Cite" w:semiHidden="1" w:unhideWhenUsed="1"/>
+    <w:lsdException w:name="HTML Code" w:semiHidden="1" w:unhideWhenUsed="1"/>
+    <w:lsdException w:name="HTML Definition" w:semiHidden="1" w:unhideWhenUsed="1"/>
+    <w:lsdException w:name="HTML Keyboard" w:semiHidden="1" w:unhideWhenUsed="1"/>
+    <w:lsdException w:name="HTML Preformatted" w:semiHidden="1" w:unhideWhenUsed="1"/>
+    <w:lsdException w:name="HTML Sample" w:semiHidden="1" w:unhideWhenUsed="1"/>
+    <w:lsdException w:name="HTML Typewriter" w:semiHidden="1" w:unhideWhenUsed="1"/>
+    <w:lsdException w:name="HTML Variable" w:semiHidden="1" w:unhideWhenUsed="1"/>
+    <w:lsdException w:name="Normal Table" w:semiHidden="1" w:unhideWhenUsed="1"/>
+    <w:lsdException w:name="annotation subject" w:semiHidden="1" w:unhideWhenUsed="1"/>
+    <w:lsdException w:name="No List" w:semiHidden="1" w:unhideWhenUsed="1"/>
+    <w:lsdException w:name="Outline List 1" w:semiHidden="1" w:unhideWhenUsed="1"/>
+    <w:lsdException w:name="Outline List 2" w:semiHidden="1" w:unhideWhenUsed="1"/>
+    <w:lsdException w:name="Outline List 3" w:semiHidden="1" w:unhideWhenUsed="1"/>
+    <w:lsdException w:name="Table Simple 1" w:semiHidden="1" w:unhideWhenUsed="1"/>
+    <w:lsdException w:name="Table Simple 2" w:semiHidden="1" w:unhideWhenUsed="1"/>
+    <w:lsdException w:name="Table Simple 3" w:semiHidden="1" w:unhideWhenUsed="1"/>
+    <w:lsdException w:name="Table Classic 1" w:semiHidden="1" w:unhideWhenUsed="1"/>
+    <w:lsdException w:name="Table Classic 2" w:semiHidden="1" w:unhideWhenUsed="1"/>
+    <w:lsdException w:name="Table Classic 3" w:semiHidden="1" w:unhideWhenUsed="1"/>
+    <w:lsdException w:name="Table Classic 4" w:semiHidden="1" w:unhideWhenUsed="1"/>
+    <w:lsdException w:name="Table Colorful 1" w:semiHidden="1" w:unhideWhenUsed="1"/>
+    <w:lsdException w:name="Table Colorful 2" w:semiHidden="1" w:unhideWhenUsed="1"/>
+    <w:lsdException w:name="Table Colorful 3" w:semiHidden="1" w:unhideWhenUsed="1"/>
+    <w:lsdException w:name="Table Columns 1" w:semiHidden="1" w:unhideWhenUsed="1"/>
+    <w:lsdException w:name="Table Columns 2" w:semiHidden="1" w:unhideWhenUsed="1"/>
+    <w:lsdException w:name="Table Columns 3" w:semiHidden="1" w:unhideWhenUsed="1"/>
+    <w:lsdException w:name="Table Columns 4" w:semiHidden="1" w:unhideWhenUsed="1"/>
+    <w:lsdException w:name="Table Columns 5" w:semiHidden="1" w:unhideWhenUsed="1"/>
+    <w:lsdException w:name="Table Grid 1" w:semiHidden="1" w:unhideWhenUsed="1"/>
+    <w:lsdException w:name="Table Grid 2" w:semiHidden="1" w:unhideWhenUsed="1"/>
+    <w:lsdException w:name="Table Grid 3" w:semiHidden="1" w:unhideWhenUsed="1"/>
+    <w:lsdException w:name="Table Grid 4" w:semiHidden="1" w:unhideWhenUsed="1"/>
+    <w:lsdException w:name="Table Grid 5" w:semiHidden="1" w:unhideWhenUsed="1"/>
+    <w:lsdException w:name="Table Grid 6" w:semiHidden="1" w:unhideWhenUsed="1"/>
+    <w:lsdException w:name="Table Grid 7" w:semiHidden="1" w:unhideWhenUsed="1"/>
+    <w:lsdException w:name="Table Grid 8" w:semiHidden="1" w:unhideWhenUsed="1"/>
+    <w:lsdException w:name="Table List 1" w:semiHidden="1" w:unhideWhenUsed="1"/>
+    <w:lsdException w:name="Table List 2" w:semiHidden="1" w:unhideWhenUsed="1"/>
+    <w:lsdException w:name="Table List 3" w:semiHidden="1" w:unhideWhenUsed="1"/>
+    <w:lsdException w:name="Table List 4" w:semiHidden="1" w:unhideWhenUsed="1"/>
+    <w:lsdException w:name="Table List 5" w:semiHidden="1" w:unhideWhenUsed="1"/>
+    <w:lsdException w:name="Table List 6" w:semiHidden="1" w:unhideWhenUsed="1"/>
+    <w:lsdException w:name="Table List 7" w:semiHidden="1" w:unhideWhenUsed="1"/>
+    <w:lsdException w:name="Table List 8" w:semiHidden="1" w:unhideWhenUsed="1"/>
+    <w:lsdException w:name="Table 3D effects 1" w:semiHidden="1" w:unhideWhenUsed="1"/>
+    <w:lsdException w:name="Table 3D effects 2" w:semiHidden="1" w:unhideWhenUsed="1"/>
+    <w:lsdException w:name="Table 3D effects 3" w:semiHidden="1" w:unhideWhenUsed="1"/>
+    <w:lsdException w:name="Table Contemporary" w:semiHidden="1" w:unhideWhenUsed="1"/>
+    <w:lsdException w:name="Table Elegant" w:semiHidden="1" w:unhideWhenUsed="1"/>
+    <w:lsdException w:name="Table Professional" w:semiHidden="1" w:unhideWhenUsed="1"/>
+    <w:lsdException w:name="Table Subtle 1" w:semiHidden="1" w:unhideWhenUsed="1"/>
+    <w:lsdException w:name="Table Subtle 2" w:semiHidden="1" w:unhideWhenUsed="1"/>
+    <w:lsdException w:name="Table Web 1" w:semiHidden="1" w:unhideWhenUsed="1"/>
+    <w:lsdException w:name="Table Web 2" w:semiHidden="1" w:unhideWhenUsed="1"/>
+    <w:lsdException w:name="Table Web 3" w:semiHidden="1" w:unhideWhenUsed="1"/>
+    <w:lsdException w:name="Balloon Text" w:semiHidden="1" w:unhideWhenUsed="1"/>
+    <w:lsdException w:name="Table Grid" w:uiPriority="59"/>
+    <w:lsdException w:name="Table Theme" w:semiHidden="1" w:unhideWhenUsed="1"/>
+    <w:lsdException w:name="Placeholder Text" w:semiHidden="1"/>
+    <w:lsdException w:name="No Spacing" w:uiPriority="1" w:qFormat="1"/>
+    <w:lsdException w:name="Light Shading" w:uiPriority="60"/>
+    <w:lsdException w:name="Light List" w:uiPriority="61"/>
+    <w:lsdException w:name="Light Grid" w:uiPriority="62"/>
+    <w:lsdException w:name="Medium Shading 1" w:uiPriority="63"/>
+    <w:lsdException w:name="Medium Shading 2" w:uiPriority="64"/>
+    <w:lsdException w:name="Medium List 1" w:uiPriority="65"/>
+    <w:lsdException w:name="Medium List 2" w:uiPriority="66"/>
+    <w:lsdException w:name="Medium Grid 1" w:uiPriority="67"/>
+    <w:lsdException w:name="Medium Grid 2" w:uiPriority="68"/>
+    <w:lsdException w:name="Medium Grid 3" w:uiPriority="69"/>
+    <w:lsdException w:name="Dark List" w:uiPriority="70"/>
+    <w:lsdException w:name="Colorful Shading" w:uiPriority="71"/>
+    <w:lsdException w:name="Colorful List" w:uiPriority="72"/>
+    <w:lsdException w:name="Colorful Grid" w:uiPriority="73"/>
+    <w:lsdException w:name="Light Shading Accent 1" w:uiPriority="60"/>
+    <w:lsdException w:name="Light List Accent 1" w:uiPriority="61"/>
+    <w:lsdException w:name="Light Grid Accent 1" w:uiPriority="62"/>
+    <w:lsdException w:name="Medium Shading 1 Accent 1" w:uiPriority="63"/>
+    <w:lsdException w:name="Medium Shading 2 Accent 1" w:uiPriority="64"/>
+    <w:lsdException w:name="Medium List 1 Accent 1" w:uiPriority="65"/>
+    <w:lsdException w:name="Revision" w:semiHidden="1"/>
+    <w:lsdException w:name="List Paragraph" w:uiPriority="34" w:qFormat="1"/>
+    <w:lsdException w:name="Quote" w:uiPriority="29" w:qFormat="1"/>
+    <w:lsdException w:name="Intense Quote" w:uiPriority="30" w:qFormat="1"/>
+    <w:lsdException w:name="Medium List 2 Accent 1" w:uiPriority="66"/>
+    <w:lsdException w:name="Medium Grid 1 Accent 1" w:uiPriority="67"/>
+    <w:lsdException w:name="Medium Grid 2 Accent 1" w:uiPriority="68"/>
+    <w:lsdException w:name="Medium Grid 3 Accent 1" w:uiPriority="69"/>
+    <w:lsdException w:name="Dark List Accent 1" w:uiPriority="70"/>
+    <w:lsdException w:name="Colorful Shading Accent 1" w:uiPriority="71"/>
+    <w:lsdException w:name="Colorful List Accent 1" w:uiPriority="72"/>
+    <w:lsdException w:name="Colorful Grid Accent 1" w:uiPriority="73"/>
+    <w:lsdException w:name="Light Shading Accent 2" w:uiPriority="60"/>
+    <w:lsdException w:name="Light List Accent 2" w:uiPriority="61"/>
+    <w:lsdException w:name="Light Grid Accent 2" w:uiPriority="62"/>
+    <w:lsdException w:name="Medium Shading 1 Accent 2" w:uiPriority="63"/>
+    <w:lsdException w:name="Medium Shading 2 Accent 2" w:uiPriority="64"/>
+    <w:lsdException w:name="Medium List 1 Accent 2" w:uiPriority="65"/>
+    <w:lsdException w:name="Medium List 2 Accent 2" w:uiPriority="66"/>
+    <w:lsdException w:name="Medium Grid 1 Accent 2" w:uiPriority="67"/>
+    <w:lsdException w:name="Medium Grid 2 Accent 2" w:uiPriority="68"/>
+    <w:lsdException w:name="Medium Grid 3 Accent 2" w:uiPriority="69"/>
+    <w:lsdException w:name="Dark List Accent 2" w:uiPriority="70"/>
+    <w:lsdException w:name="Colorful Shading Accent 2" w:uiPriority="71"/>
+    <w:lsdException w:name="Colorful List Accent 2" w:uiPriority="72"/>
+    <w:lsdException w:name="Colorful Grid Accent 2" w:uiPriority="73"/>
+    <w:lsdException w:name="Light Shading Accent 3" w:uiPriority="60"/>
+    <w:lsdException w:name="Light List Accent 3" w:uiPriority="61"/>
+    <w:lsdException w:name="Light Grid Accent 3" w:uiPriority="62"/>
+    <w:lsdException w:name="Medium Shading 1 Accent 3" w:uiPriority="63"/>
+    <w:lsdException w:name="Medium Shading 2 Accent 3" w:uiPriority="64"/>
+    <w:lsdException w:name="Medium List 1 Accent 3" w:uiPriority="65"/>
+    <w:lsdException w:name="Medium List 2 Accent 3" w:uiPriority="66"/>
+    <w:lsdException w:name="Medium Grid 1 Accent 3" w:uiPriority="67"/>
+    <w:lsdException w:name="Medium Grid 2 Accent 3" w:uiPriority="68"/>
+    <w:lsdException w:name="Medium Grid 3 Accent 3" w:uiPriority="69"/>
+    <w:lsdException w:name="Dark List Accent 3" w:uiPriority="70"/>
+    <w:lsdException w:name="Colorful Shading Accent 3" w:uiPriority="71"/>
+    <w:lsdException w:name="Colorful List Accent 3" w:uiPriority="72"/>
+    <w:lsdException w:name="Colorful Grid Accent 3" w:uiPriority="73"/>
+    <w:lsdException w:name="Light Shading Accent 4" w:uiPriority="60"/>
+    <w:lsdException w:name="Light List Accent 4" w:uiPriority="61"/>
+    <w:lsdException w:name="Light Grid Accent 4" w:uiPriority="62"/>
+    <w:lsdException w:name="Medium Shading 1 Accent 4" w:uiPriority="63"/>
+    <w:lsdException w:name="Medium Shading 2 Accent 4" w:uiPriority="64"/>
+    <w:lsdException w:name="Medium List 1 Accent 4" w:uiPriority="65"/>
+    <w:lsdException w:name="Medium List 2 Accent 4" w:uiPriority="66"/>
+    <w:lsdException w:name="Medium Grid 1 Accent 4" w:uiPriority="67"/>
+    <w:lsdException w:name="Medium Grid 2 Accent 4" w:uiPriority="68"/>
+    <w:lsdException w:name="Medium Grid 3 Accent 4" w:uiPriority="69"/>
+    <w:lsdException w:name="Dark List Accent 4" w:uiPriority="70"/>
+    <w:lsdException w:name="Colorful Shading Accent 4" w:uiPriority="71"/>
+    <w:lsdException w:name="Colorful List Accent 4" w:uiPriority="72"/>
+    <w:lsdException w:name="Colorful Grid Accent 4" w:uiPriority="73"/>
+    <w:lsdException w:name="Light Shading Accent 5" w:uiPriority="60"/>
+    <w:lsdException w:name="Light List Accent 5" w:uiPriority="61"/>
+    <w:lsdException w:name="Light Grid Accent 5" w:uiPriority="62"/>
+    <w:lsdException w:name="Medium Shading 1 Accent 5" w:uiPriority="63"/>
+    <w:lsdException w:name="Medium Shading 2 Accent 5" w:uiPriority="64"/>
+    <w:lsdException w:name="Medium List 1 Accent 5" w:uiPriority="65"/>
+    <w:lsdException w:name="Medium List 2 Accent 5" w:uiPriority="66"/>
+    <w:lsdException w:name="Medium Grid 1 Accent 5" w:uiPriority="67"/>
+    <w:lsdException w:name="Medium Grid 2 Accent 5" w:uiPriority="68"/>
+    <w:lsdException w:name="Medium Grid 3 Accent 5" w:uiPriority="69"/>
+    <w:lsdException w:name="Dark List Accent 5" w:uiPriority="70"/>
+    <w:lsdException w:name="Colorful Shading Accent 5" w:uiPriority="71"/>
+    <w:lsdException w:name="Colorful List Accent 5" w:uiPriority="72"/>
+    <w:lsdException w:name="Colorful Grid Accent 5" w:uiPriority="73"/>
+    <w:lsdException w:name="Light Shading Accent 6" w:uiPriority="60"/>
+    <w:lsdException w:name="Light List Accent 6" w:uiPriority="61"/>
+    <w:lsdException w:name="Light Grid Accent 6" w:uiPriority="62"/>
+    <w:lsdException w:name="Medium Shading 1 Accent 6" w:uiPriority="63"/>
+    <w:lsdException w:name="Medium Shading 2 Accent 6" w:uiPriority="64"/>
+    <w:lsdException w:name="Medium List 1 Accent 6" w:uiPriority="65"/>
+    <w:lsdException w:name="Medium List 2 Accent 6" w:uiPriority="66"/>
+    <w:lsdException w:name="Medium Grid 1 Accent 6" w:uiPriority="67"/>
+    <w:lsdException w:name="Medium Grid 2 Accent 6" w:uiPriority="68"/>
+    <w:lsdException w:name="Medium Grid 3 Accent 6" w:uiPriority="69"/>
+    <w:lsdException w:name="Dark List Accent 6" w:uiPriority="70"/>
+    <w:lsdException w:name="Colorful Shading Accent 6" w:uiPriority="71"/>
+    <w:lsdException w:name="Colorful List Accent 6" w:uiPriority="72"/>
+    <w:lsdException w:name="Colorful Grid Accent 6" w:uiPriority="73"/>
+    <w:lsdException w:name="Subtle Emphasis" w:uiPriority="19" w:qFormat="1"/>
+    <w:lsdException w:name="Intense Emphasis" w:uiPriority="21" w:qFormat="1"/>
+    <w:lsdException w:name="Subtle Reference" w:uiPriority="31" w:qFormat="1"/>
+    <w:lsdException w:name="Intense Reference" w:uiPriority="32" w:qFormat="1"/>
+    <w:lsdException w:name="Book Title" w:uiPriority="33" w:qFormat="1"/>
+    <w:lsdException w:name="Bibliography" w:semiHidden="1" w:uiPriority="37" w:unhideWhenUsed="1"/>
+    <w:lsdException w:name="TOC Heading" w:semiHidden="1" w:uiPriority="39" w:unhideWhenUsed="1" w:qFormat="1"/>
+    <w:lsdException w:name="Grid Table 4" w:uiPriority="49"/>
+    <w:lsdException w:name="Grid Table 5 Dark" w:uiPriority="50"/>
+    <w:lsdException w:name="Grid Table 6 Colorful" w:uiPriority="51"/>
+    <w:lsdException w:name="Grid Table 7 Colorful" w:uiPriority="52"/>
+    <w:lsdException w:name="Grid Table 1 Light Accent 1" w:uiPriority="46"/>
+    <w:lsdException w:name="Grid Table 2 Accent 1" w:uiPriority="47"/>
+    <w:lsdException w:name="Grid Table 3 Accent 1" w:uiPriority="48"/>
+    <w:lsdException w:name="Grid Table 4 Accent 1" w:uiPriority="49"/>
+    <w:lsdException w:name="Grid Table 5 Dark Accent 1" w:uiPriority="50"/>
+    <w:lsdException w:name="Grid Table 6 Colorful Accent 1" w:uiPriority="51"/>
+    <w:lsdException w:name="Grid Table 7 Colorful Accent 1" w:uiPriority="52"/>
+    <w:lsdException w:name="Grid Table 1 Light Accent 2" w:uiPriority="46"/>
+    <w:lsdException w:name="Grid Table 2 Accent 2" w:uiPriority="47"/>
+    <w:lsdException w:name="Grid Table 3 Accent 2" w:uiPriority="48"/>
+    <w:lsdException w:name="Grid Table 4 Accent 2" w:uiPriority="49"/>
+    <w:lsdException w:name="Grid Table 5 Dark Accent 2" w:uiPriority="50"/>
+    <w:lsdException w:name="Grid Table 6 Colorful Accent 2" w:uiPriority="51"/>
+    <w:lsdException w:name="Grid Table 7 Colorful Accent 2" w:uiPriority="52"/>
+    <w:lsdException w:name="Grid Table 1 Light Accent 3" w:uiPriority="46"/>
+    <w:lsdException w:name="Grid Table 2 Accent 3" w:uiPriority="47"/>
+    <w:lsdException w:name="Grid Table 3 Accent 3" w:uiPriority="48"/>
+    <w:lsdException w:name="Grid Table 4 Accent 3" w:uiPriority="49"/>
+    <w:lsdException w:name="Grid Table 5 Dark Accent 3" w:uiPriority="50"/>
+    <w:lsdException w:name="Grid Table 6 Colorful Accent 3" w:uiPriority="51"/>
+    <w:lsdException w:name="Grid Table 7 Colorful Accent 3" w:uiPriority="52"/>
+    <w:lsdException w:name="Grid Table 1 Light Accent 4" w:uiPriority="46"/>
+    <w:lsdException w:name="Grid Table 2 Accent 4" w:uiPriority="47"/>
+    <w:lsdException w:name="Grid Table 3 Accent 4" w:uiPriority="48"/>
+    <w:lsdException w:name="Grid Table 4 Accent 4" w:uiPriority="49"/>
+    <w:lsdException w:name="Grid Table 5 Dark Accent 4" w:uiPriority="50"/>
+    <w:lsdException w:name="Grid Table 6 Colorful Accent 4" w:uiPriority="51"/>
+    <w:lsdException w:name="Grid Table 7 Colorful Accent 4" w:uiPriority="52"/>
+    <w:lsdException w:name="Grid Table 1 Light Accent 5" w:uiPriority="46"/>
+    <w:lsdException w:name="Grid Table 2 Accent 5" w:uiPriority="47"/>
+    <w:lsdException w:name="Grid Table 3 Accent 5" w:uiPriority="48"/>
+    <w:lsdException w:name="Grid Table 4 Accent 5" w:uiPriority="49"/>
+    <w:lsdException w:name="Grid Table 5 Dark Accent 5" w:uiPriority="50"/>
+    <w:lsdException w:name="Grid Table 6 Colorful Accent 5" w:uiPriority="51"/>
+    <w:lsdException w:name="Grid Table 7 Colorful Accent 5" w:uiPriority="52"/>
+    <w:lsdException w:name="Grid Table 1 Light Accent 6" w:uiPriority="46"/>
+    <w:lsdException w:name="Grid Table 2 Accent 6" w:uiPriority="47"/>
+    <w:lsdException w:name="Grid Table 3 Accent 6" w:uiPriority="48"/>
+    <w:lsdException w:name="Grid Table 4 Accent 6" w:uiPriority="49"/>
+    <w:lsdException w:name="Grid Table 5 Dark Accent 6" w:uiPriority="50"/>
+    <w:lsdException w:name="Grid Table 6 Colorful Accent 6" w:uiPriority="51"/>
+    <w:lsdException w:name="Grid Table 7 Colorful Accent 6" w:uiPriority="52"/>
+    <w:lsdException w:name="List Table 1 Light" w:uiPriority="46"/>
+    <w:lsdException w:name="List Table 2" w:uiPriority="47"/>
+    <w:lsdException w:name="List Table 3" w:uiPriority="48"/>
+    <w:lsdException w:name="List Table 4" w:uiPriority="49"/>
+    <w:lsdException w:name="List Table 5 Dark" w:uiPriority="50"/>
+    <w:lsdException w:name="List Table 6 Colorful" w:uiPriority="51"/>
+    <w:lsdException w:name="List Table 7 Colorful" w:uiPriority="52"/>
+    <w:lsdException w:name="List Table 1 Light Accent 1" w:uiPriority="46"/>
+    <w:lsdException w:name="List Table 2 Accent 1" w:uiPriority="47"/>
+    <w:lsdException w:name="List Table 3 Accent 1" w:uiPriority="48"/>
+    <w:lsdException w:name="List Table 4 Accent 1" w:uiPriority="49"/>
+    <w:lsdException w:name="List Table 5 Dark Accent 1" w:uiPriority="50"/>
+    <w:lsdException w:name="List Table 6 Colorful Accent 1" w:uiPriority="51"/>
+    <w:lsdException w:name="List Table 7 Colorful Accent 1" w:uiPriority="52"/>
+    <w:lsdException w:name="List Table 1 Light Accent 2" w:uiPriority="46"/>
+    <w:lsdException w:name="List Table 2 Accent 2" w:uiPriority="47"/>
+    <w:lsdException w:name="List Table 3 Accent 2" w:uiPriority="48"/>
+    <w:lsdException w:name="List Table 4 Accent 2" w:uiPriority="49"/>
+    <w:lsdException w:name="List Table 5 Dark Accent 2" w:uiPriority="50"/>
+    <w:lsdException w:name="List Table 6 Colorful Accent 2" w:uiPriority="51"/>
+    <w:lsdException w:name="List Table 7 Colorful Accent 2" w:uiPriority="52"/>
+    <w:lsdException w:name="List Table 1 Light Accent 3" w:uiPriority="46"/>
+    <w:lsdException w:name="List Table 2 Accent 3" w:uiPriority="47"/>
+    <w:lsdException w:name="List Table 3 Accent 3" w:uiPriority="48"/>
+    <w:lsdException w:name="List Table 4 Accent 3" w:uiPriority="49"/>
+    <w:lsdException w:name="List Table 5 Dark Accent 3" w:uiPriority="50"/>
+    <w:lsdException w:name="List Table 6 Colorful Accent 3" w:uiPriority="51"/>
+    <w:lsdException w:name="List Table 7 Colorful Accent 3" w:uiPriority="52"/>
+    <w:lsdException w:name="List Table 1 Light Accent 4" w:uiPriority="46"/>
+    <w:lsdException w:name="List Table 2 Accent 4" w:uiPriority="47"/>
+    <w:lsdException w:name="List Table 3 Accent 4" w:uiPriority="48"/>
+    <w:lsdException w:name="List Table 4 Accent 4" w:uiPriority="49"/>
+    <w:lsdException w:name="List Table 5 Dark Accent 4" w:uiPriority="50"/>
+    <w:lsdException w:name="List Table 6 Colorful Accent 4" w:uiPriority="51"/>
+    <w:lsdException w:name="List Table 7 Colorful Accent 4" w:uiPriority="52"/>
+    <w:lsdException w:name="List Table 1 Light Accent 5" w:uiPriority="46"/>
+    <w:lsdException w:name="List Table 2 Accent 5" w:uiPriority="47"/>
+    <w:lsdException w:name="List Table 3 Accent 5" w:uiPriority="48"/>
+    <w:lsdException w:name="List Table 4 Accent 5" w:uiPriority="49"/>
+    <w:lsdException w:name="List Table 5 Dark Accent 5" w:uiPriority="50"/>
+    <w:lsdException w:name="List Table 6 Colorful Accent 5" w:uiPriority="51"/>
+    <w:lsdException w:name="List Table 7 Colorful Accent 5" w:uiPriority="52"/>
+    <w:lsdException w:name="List Table 1 Light Accent 6" w:uiPriority="46"/>
+    <w:lsdException w:name="List Table 2 Accent 6" w:uiPriority="47"/>
+    <w:lsdException w:name="List Table 3 Accent 6" w:uiPriority="48"/>
+    <w:lsdException w:name="List Table 4 Accent 6" w:uiPriority="49"/>
+    <w:lsdException w:name="List Table 5 Dark Accent 6" w:uiPriority="50"/>
+    <w:lsdException w:name="List Table 6 Colorful Accent 6" w:uiPriority="51"/>
+    <w:lsdException w:name="List Table 7 Colorful Accent 6" w:uiPriority="52"/>
   </w:latentStyles>
   <w:style w:type="paragraph" w:default="1" w:styleId="Normal">
     <w:name w:val="Normal"/>
     <w:qFormat/>
   </w:style>
-  <w:style w:type="character" w:default="1" w:styleId="DefaultParagraphFont">
+  <w:style w:type="character" w:default="1" w:styleId="Fuentedeprrafopredeter">
     <w:name w:val="Default Paragraph Font"/>
     <w:uiPriority w:val="1"/>
     <w:semiHidden/>
     <w:unhideWhenUsed/>
   </w:style>
-  <w:style w:type="table" w:default="1" w:styleId="TableNormal">
+  <w:style w:type="table" w:default="1" w:styleId="Tablanormal">
     <w:name w:val="Normal Table"/>
     <w:uiPriority w:val="99"/>
     <w:semiHidden/>
@@ -7829,13 +8128,13 @@
       </w:tblCellMar>
     </w:tblPr>
   </w:style>
-  <w:style w:type="numbering" w:default="1" w:styleId="NoList">
+  <w:style w:type="numbering" w:default="1" w:styleId="Sinlista">
     <w:name w:val="No List"/>
     <w:uiPriority w:val="99"/>
     <w:semiHidden/>
     <w:unhideWhenUsed/>
   </w:style>
-  <w:style w:type="paragraph" w:styleId="ListParagraph">
+  <w:style w:type="paragraph" w:styleId="Prrafodelista">
     <w:name w:val="List Paragraph"/>
     <w:basedOn w:val="Normal"/>
     <w:uiPriority w:val="34"/>
@@ -7846,13 +8145,12 @@
       <w:contextualSpacing/>
     </w:pPr>
   </w:style>
-  <w:style w:type="table" w:styleId="TableGrid">
+  <w:style w:type="table" w:styleId="Tablaconcuadrcula">
     <w:name w:val="Table Grid"/>
-    <w:basedOn w:val="TableNormal"/>
+    <w:basedOn w:val="Tablanormal"/>
     <w:uiPriority w:val="59"/>
     <w:rsid w:val="00A46D0B"/>
     <w:tblPr>
-      <w:tblInd w:w="0" w:type="dxa"/>
       <w:tblBorders>
         <w:top w:val="single" w:sz="4" w:space="0" w:color="auto"/>
         <w:left w:val="single" w:sz="4" w:space="0" w:color="auto"/>
@@ -7861,17 +8159,11 @@
         <w:insideH w:val="single" w:sz="4" w:space="0" w:color="auto"/>
         <w:insideV w:val="single" w:sz="4" w:space="0" w:color="auto"/>
       </w:tblBorders>
-      <w:tblCellMar>
-        <w:top w:w="0" w:type="dxa"/>
-        <w:left w:w="108" w:type="dxa"/>
-        <w:bottom w:w="0" w:type="dxa"/>
-        <w:right w:w="108" w:type="dxa"/>
-      </w:tblCellMar>
     </w:tblPr>
   </w:style>
-  <w:style w:type="character" w:styleId="PlaceholderText">
+  <w:style w:type="character" w:styleId="Textodelmarcadordeposicin">
     <w:name w:val="Placeholder Text"/>
-    <w:basedOn w:val="DefaultParagraphFont"/>
+    <w:basedOn w:val="Fuentedeprrafopredeter"/>
     <w:uiPriority w:val="99"/>
     <w:semiHidden/>
     <w:rsid w:val="0011500F"/>
@@ -7879,10 +8171,10 @@
       <w:color w:val="808080"/>
     </w:rPr>
   </w:style>
-  <w:style w:type="paragraph" w:styleId="BalloonText">
+  <w:style w:type="paragraph" w:styleId="Textodeglobo">
     <w:name w:val="Balloon Text"/>
     <w:basedOn w:val="Normal"/>
-    <w:link w:val="BalloonTextChar"/>
+    <w:link w:val="TextodegloboCar"/>
     <w:uiPriority w:val="99"/>
     <w:semiHidden/>
     <w:unhideWhenUsed/>
@@ -7893,10 +8185,10 @@
       <w:szCs w:val="18"/>
     </w:rPr>
   </w:style>
-  <w:style w:type="character" w:customStyle="1" w:styleId="BalloonTextChar">
-    <w:name w:val="Balloon Text Char"/>
-    <w:basedOn w:val="DefaultParagraphFont"/>
-    <w:link w:val="BalloonText"/>
+  <w:style w:type="character" w:customStyle="1" w:styleId="TextodegloboCar">
+    <w:name w:val="Texto de globo Car"/>
+    <w:basedOn w:val="Fuentedeprrafopredeter"/>
+    <w:link w:val="Textodeglobo"/>
     <w:uiPriority w:val="99"/>
     <w:semiHidden/>
     <w:rsid w:val="0011500F"/>
@@ -7906,322 +8198,24 @@
       <w:szCs w:val="18"/>
     </w:rPr>
   </w:style>
-  <w:style w:type="paragraph" w:styleId="FootnoteText">
+  <w:style w:type="paragraph" w:styleId="Textonotapie">
     <w:name w:val="footnote text"/>
     <w:basedOn w:val="Normal"/>
-    <w:link w:val="FootnoteTextChar"/>
+    <w:link w:val="TextonotapieCar"/>
     <w:uiPriority w:val="99"/>
     <w:unhideWhenUsed/>
     <w:rsid w:val="008734F8"/>
   </w:style>
-  <w:style w:type="character" w:customStyle="1" w:styleId="FootnoteTextChar">
-    <w:name w:val="Footnote Text Char"/>
-    <w:basedOn w:val="DefaultParagraphFont"/>
-    <w:link w:val="FootnoteText"/>
+  <w:style w:type="character" w:customStyle="1" w:styleId="TextonotapieCar">
+    <w:name w:val="Texto nota pie Car"/>
+    <w:basedOn w:val="Fuentedeprrafopredeter"/>
+    <w:link w:val="Textonotapie"/>
     <w:uiPriority w:val="99"/>
     <w:rsid w:val="008734F8"/>
   </w:style>
-  <w:style w:type="character" w:styleId="FootnoteReference">
+  <w:style w:type="character" w:styleId="Refdenotaalpie">
     <w:name w:val="footnote reference"/>
-    <w:basedOn w:val="DefaultParagraphFont"/>
-    <w:uiPriority w:val="99"/>
-    <w:unhideWhenUsed/>
-    <w:rsid w:val="008734F8"/>
-    <w:rPr>
-      <w:vertAlign w:val="superscript"/>
-    </w:rPr>
-  </w:style>
-  <w:style w:type="paragraph" w:styleId="NormalWeb">
-    <w:name w:val="Normal (Web)"/>
-    <w:basedOn w:val="Normal"/>
-    <w:uiPriority w:val="99"/>
-    <w:semiHidden/>
-    <w:unhideWhenUsed/>
-    <w:rsid w:val="00A867F7"/>
-    <w:pPr>
-      <w:spacing w:before="100" w:beforeAutospacing="1" w:after="100" w:afterAutospacing="1"/>
-    </w:pPr>
-    <w:rPr>
-      <w:rFonts w:ascii="Times" w:hAnsi="Times" w:cs="Times New Roman"/>
-      <w:sz w:val="20"/>
-      <w:szCs w:val="20"/>
-    </w:rPr>
-  </w:style>
-</w:styles>
-</file>
-
-<file path=word/stylesWithEffects.xml><?xml version="1.0" encoding="utf-8"?>
-<w:styles xmlns:wpc="http://schemas.microsoft.com/office/word/2010/wordprocessingCanvas" xmlns:mo="http://schemas.microsoft.com/office/mac/office/2008/main" xmlns:mc="http://schemas.openxmlformats.org/markup-compatibility/2006" xmlns:mv="urn:schemas-microsoft-com:mac:vml" xmlns:o="urn:schemas-microsoft-com:office:office" xmlns:r="http://schemas.openxmlformats.org/officeDocument/2006/relationships" xmlns:m="http://schemas.openxmlformats.org/officeDocument/2006/math" xmlns:v="urn:schemas-microsoft-com:vml" xmlns:wp14="http://schemas.microsoft.com/office/word/2010/wordprocessingDrawing" xmlns:wp="http://schemas.openxmlformats.org/drawingml/2006/wordprocessingDrawing" xmlns:w10="urn:schemas-microsoft-com:office:word" xmlns:w="http://schemas.openxmlformats.org/wordprocessingml/2006/main" xmlns:w14="http://schemas.microsoft.com/office/word/2010/wordml" xmlns:wpg="http://schemas.microsoft.com/office/word/2010/wordprocessingGroup" xmlns:wpi="http://schemas.microsoft.com/office/word/2010/wordprocessingInk" xmlns:wne="http://schemas.microsoft.com/office/word/2006/wordml" xmlns:wps="http://schemas.microsoft.com/office/word/2010/wordprocessingShape" mc:Ignorable="w14 wp14">
-  <w:docDefaults>
-    <w:rPrDefault>
-      <w:rPr>
-        <w:rFonts w:asciiTheme="minorHAnsi" w:eastAsiaTheme="minorEastAsia" w:hAnsiTheme="minorHAnsi" w:cstheme="minorBidi"/>
-        <w:sz w:val="24"/>
-        <w:szCs w:val="24"/>
-        <w:lang w:val="en-US" w:eastAsia="en-US" w:bidi="ar-SA"/>
-      </w:rPr>
-    </w:rPrDefault>
-    <w:pPrDefault/>
-  </w:docDefaults>
-  <w:latentStyles w:defLockedState="0" w:defUIPriority="99" w:defSemiHidden="1" w:defUnhideWhenUsed="1" w:defQFormat="0" w:count="276">
-    <w:lsdException w:name="Normal" w:semiHidden="0" w:uiPriority="0" w:unhideWhenUsed="0" w:qFormat="1"/>
-    <w:lsdException w:name="heading 1" w:semiHidden="0" w:uiPriority="9" w:unhideWhenUsed="0" w:qFormat="1"/>
-    <w:lsdException w:name="heading 2" w:uiPriority="9" w:qFormat="1"/>
-    <w:lsdException w:name="heading 3" w:uiPriority="9" w:qFormat="1"/>
-    <w:lsdException w:name="heading 4" w:uiPriority="9" w:qFormat="1"/>
-    <w:lsdException w:name="heading 5" w:uiPriority="9" w:qFormat="1"/>
-    <w:lsdException w:name="heading 6" w:uiPriority="9" w:qFormat="1"/>
-    <w:lsdException w:name="heading 7" w:uiPriority="9" w:qFormat="1"/>
-    <w:lsdException w:name="heading 8" w:uiPriority="9" w:qFormat="1"/>
-    <w:lsdException w:name="heading 9" w:uiPriority="9" w:qFormat="1"/>
-    <w:lsdException w:name="toc 1" w:uiPriority="39"/>
-    <w:lsdException w:name="toc 2" w:uiPriority="39"/>
-    <w:lsdException w:name="toc 3" w:uiPriority="39"/>
-    <w:lsdException w:name="toc 4" w:uiPriority="39"/>
-    <w:lsdException w:name="toc 5" w:uiPriority="39"/>
-    <w:lsdException w:name="toc 6" w:uiPriority="39"/>
-    <w:lsdException w:name="toc 7" w:uiPriority="39"/>
-    <w:lsdException w:name="toc 8" w:uiPriority="39"/>
-    <w:lsdException w:name="toc 9" w:uiPriority="39"/>
-    <w:lsdException w:name="caption" w:uiPriority="35" w:qFormat="1"/>
-    <w:lsdException w:name="Title" w:semiHidden="0" w:uiPriority="10" w:unhideWhenUsed="0" w:qFormat="1"/>
-    <w:lsdException w:name="Default Paragraph Font" w:uiPriority="1"/>
-    <w:lsdException w:name="Subtitle" w:semiHidden="0" w:uiPriority="11" w:unhideWhenUsed="0" w:qFormat="1"/>
-    <w:lsdException w:name="Strong" w:semiHidden="0" w:uiPriority="22" w:unhideWhenUsed="0" w:qFormat="1"/>
-    <w:lsdException w:name="Emphasis" w:semiHidden="0" w:uiPriority="20" w:unhideWhenUsed="0" w:qFormat="1"/>
-    <w:lsdException w:name="Table Grid" w:semiHidden="0" w:uiPriority="59" w:unhideWhenUsed="0"/>
-    <w:lsdException w:name="Placeholder Text" w:unhideWhenUsed="0"/>
-    <w:lsdException w:name="No Spacing" w:uiPriority="1" w:unhideWhenUsed="0" w:qFormat="1"/>
-    <w:lsdException w:name="Light Shading" w:semiHidden="0" w:uiPriority="60" w:unhideWhenUsed="0"/>
-    <w:lsdException w:name="Light List" w:semiHidden="0" w:uiPriority="61" w:unhideWhenUsed="0"/>
-    <w:lsdException w:name="Light Grid" w:semiHidden="0" w:uiPriority="62" w:unhideWhenUsed="0"/>
-    <w:lsdException w:name="Medium Shading 1" w:semiHidden="0" w:uiPriority="63" w:unhideWhenUsed="0"/>
-    <w:lsdException w:name="Medium Shading 2" w:semiHidden="0" w:uiPriority="64" w:unhideWhenUsed="0"/>
-    <w:lsdException w:name="Medium List 1" w:semiHidden="0" w:uiPriority="65" w:unhideWhenUsed="0"/>
-    <w:lsdException w:name="Medium List 2" w:semiHidden="0" w:uiPriority="66" w:unhideWhenUsed="0"/>
-    <w:lsdException w:name="Medium Grid 1" w:semiHidden="0" w:uiPriority="67" w:unhideWhenUsed="0"/>
-    <w:lsdException w:name="Medium Grid 2" w:semiHidden="0" w:uiPriority="68" w:unhideWhenUsed="0"/>
-    <w:lsdException w:name="Medium Grid 3" w:semiHidden="0" w:uiPriority="69" w:unhideWhenUsed="0"/>
-    <w:lsdException w:name="Dark List" w:semiHidden="0" w:uiPriority="70" w:unhideWhenUsed="0"/>
-    <w:lsdException w:name="Colorful Shading" w:semiHidden="0" w:uiPriority="71" w:unhideWhenUsed="0"/>
-    <w:lsdException w:name="Colorful List" w:semiHidden="0" w:uiPriority="72" w:unhideWhenUsed="0"/>
-    <w:lsdException w:name="Colorful Grid" w:semiHidden="0" w:uiPriority="73" w:unhideWhenUsed="0"/>
-    <w:lsdException w:name="Light Shading Accent 1" w:semiHidden="0" w:uiPriority="60" w:unhideWhenUsed="0"/>
-    <w:lsdException w:name="Light List Accent 1" w:semiHidden="0" w:uiPriority="61" w:unhideWhenUsed="0"/>
-    <w:lsdException w:name="Light Grid Accent 1" w:semiHidden="0" w:uiPriority="62" w:unhideWhenUsed="0"/>
-    <w:lsdException w:name="Medium Shading 1 Accent 1" w:semiHidden="0" w:uiPriority="63" w:unhideWhenUsed="0"/>
-    <w:lsdException w:name="Medium Shading 2 Accent 1" w:semiHidden="0" w:uiPriority="64" w:unhideWhenUsed="0"/>
-    <w:lsdException w:name="Medium List 1 Accent 1" w:semiHidden="0" w:uiPriority="65" w:unhideWhenUsed="0"/>
-    <w:lsdException w:name="Revision" w:unhideWhenUsed="0"/>
-    <w:lsdException w:name="List Paragraph" w:semiHidden="0" w:uiPriority="34" w:unhideWhenUsed="0" w:qFormat="1"/>
-    <w:lsdException w:name="Quote" w:semiHidden="0" w:uiPriority="29" w:unhideWhenUsed="0" w:qFormat="1"/>
-    <w:lsdException w:name="Intense Quote" w:semiHidden="0" w:uiPriority="30" w:unhideWhenUsed="0" w:qFormat="1"/>
-    <w:lsdException w:name="Medium List 2 Accent 1" w:semiHidden="0" w:uiPriority="66" w:unhideWhenUsed="0"/>
-    <w:lsdException w:name="Medium Grid 1 Accent 1" w:semiHidden="0" w:uiPriority="67" w:unhideWhenUsed="0"/>
-    <w:lsdException w:name="Medium Grid 2 Accent 1" w:semiHidden="0" w:uiPriority="68" w:unhideWhenUsed="0"/>
-    <w:lsdException w:name="Medium Grid 3 Accent 1" w:semiHidden="0" w:uiPriority="69" w:unhideWhenUsed="0"/>
-    <w:lsdException w:name="Dark List Accent 1" w:semiHidden="0" w:uiPriority="70" w:unhideWhenUsed="0"/>
-    <w:lsdException w:name="Colorful Shading Accent 1" w:semiHidden="0" w:uiPriority="71" w:unhideWhenUsed="0"/>
-    <w:lsdException w:name="Colorful List Accent 1" w:semiHidden="0" w:uiPriority="72" w:unhideWhenUsed="0"/>
-    <w:lsdException w:name="Colorful Grid Accent 1" w:semiHidden="0" w:uiPriority="73" w:unhideWhenUsed="0"/>
-    <w:lsdException w:name="Light Shading Accent 2" w:semiHidden="0" w:uiPriority="60" w:unhideWhenUsed="0"/>
-    <w:lsdException w:name="Light List Accent 2" w:semiHidden="0" w:uiPriority="61" w:unhideWhenUsed="0"/>
-    <w:lsdException w:name="Light Grid Accent 2" w:semiHidden="0" w:uiPriority="62" w:unhideWhenUsed="0"/>
-    <w:lsdException w:name="Medium Shading 1 Accent 2" w:semiHidden="0" w:uiPriority="63" w:unhideWhenUsed="0"/>
-    <w:lsdException w:name="Medium Shading 2 Accent 2" w:semiHidden="0" w:uiPriority="64" w:unhideWhenUsed="0"/>
-    <w:lsdException w:name="Medium List 1 Accent 2" w:semiHidden="0" w:uiPriority="65" w:unhideWhenUsed="0"/>
-    <w:lsdException w:name="Medium List 2 Accent 2" w:semiHidden="0" w:uiPriority="66" w:unhideWhenUsed="0"/>
-    <w:lsdException w:name="Medium Grid 1 Accent 2" w:semiHidden="0" w:uiPriority="67" w:unhideWhenUsed="0"/>
-    <w:lsdException w:name="Medium Grid 2 Accent 2" w:semiHidden="0" w:uiPriority="68" w:unhideWhenUsed="0"/>
-    <w:lsdException w:name="Medium Grid 3 Accent 2" w:semiHidden="0" w:uiPriority="69" w:unhideWhenUsed="0"/>
-    <w:lsdException w:name="Dark List Accent 2" w:semiHidden="0" w:uiPriority="70" w:unhideWhenUsed="0"/>
-    <w:lsdException w:name="Colorful Shading Accent 2" w:semiHidden="0" w:uiPriority="71" w:unhideWhenUsed="0"/>
-    <w:lsdException w:name="Colorful List Accent 2" w:semiHidden="0" w:uiPriority="72" w:unhideWhenUsed="0"/>
-    <w:lsdException w:name="Colorful Grid Accent 2" w:semiHidden="0" w:uiPriority="73" w:unhideWhenUsed="0"/>
-    <w:lsdException w:name="Light Shading Accent 3" w:semiHidden="0" w:uiPriority="60" w:unhideWhenUsed="0"/>
-    <w:lsdException w:name="Light List Accent 3" w:semiHidden="0" w:uiPriority="61" w:unhideWhenUsed="0"/>
-    <w:lsdException w:name="Light Grid Accent 3" w:semiHidden="0" w:uiPriority="62" w:unhideWhenUsed="0"/>
-    <w:lsdException w:name="Medium Shading 1 Accent 3" w:semiHidden="0" w:uiPriority="63" w:unhideWhenUsed="0"/>
-    <w:lsdException w:name="Medium Shading 2 Accent 3" w:semiHidden="0" w:uiPriority="64" w:unhideWhenUsed="0"/>
-    <w:lsdException w:name="Medium List 1 Accent 3" w:semiHidden="0" w:uiPriority="65" w:unhideWhenUsed="0"/>
-    <w:lsdException w:name="Medium List 2 Accent 3" w:semiHidden="0" w:uiPriority="66" w:unhideWhenUsed="0"/>
-    <w:lsdException w:name="Medium Grid 1 Accent 3" w:semiHidden="0" w:uiPriority="67" w:unhideWhenUsed="0"/>
-    <w:lsdException w:name="Medium Grid 2 Accent 3" w:semiHidden="0" w:uiPriority="68" w:unhideWhenUsed="0"/>
-    <w:lsdException w:name="Medium Grid 3 Accent 3" w:semiHidden="0" w:uiPriority="69" w:unhideWhenUsed="0"/>
-    <w:lsdException w:name="Dark List Accent 3" w:semiHidden="0" w:uiPriority="70" w:unhideWhenUsed="0"/>
-    <w:lsdException w:name="Colorful Shading Accent 3" w:semiHidden="0" w:uiPriority="71" w:unhideWhenUsed="0"/>
-    <w:lsdException w:name="Colorful List Accent 3" w:semiHidden="0" w:uiPriority="72" w:unhideWhenUsed="0"/>
-    <w:lsdException w:name="Colorful Grid Accent 3" w:semiHidden="0" w:uiPriority="73" w:unhideWhenUsed="0"/>
-    <w:lsdException w:name="Light Shading Accent 4" w:semiHidden="0" w:uiPriority="60" w:unhideWhenUsed="0"/>
-    <w:lsdException w:name="Light List Accent 4" w:semiHidden="0" w:uiPriority="61" w:unhideWhenUsed="0"/>
-    <w:lsdException w:name="Light Grid Accent 4" w:semiHidden="0" w:uiPriority="62" w:unhideWhenUsed="0"/>
-    <w:lsdException w:name="Medium Shading 1 Accent 4" w:semiHidden="0" w:uiPriority="63" w:unhideWhenUsed="0"/>
-    <w:lsdException w:name="Medium Shading 2 Accent 4" w:semiHidden="0" w:uiPriority="64" w:unhideWhenUsed="0"/>
-    <w:lsdException w:name="Medium List 1 Accent 4" w:semiHidden="0" w:uiPriority="65" w:unhideWhenUsed="0"/>
-    <w:lsdException w:name="Medium List 2 Accent 4" w:semiHidden="0" w:uiPriority="66" w:unhideWhenUsed="0"/>
-    <w:lsdException w:name="Medium Grid 1 Accent 4" w:semiHidden="0" w:uiPriority="67" w:unhideWhenUsed="0"/>
-    <w:lsdException w:name="Medium Grid 2 Accent 4" w:semiHidden="0" w:uiPriority="68" w:unhideWhenUsed="0"/>
-    <w:lsdException w:name="Medium Grid 3 Accent 4" w:semiHidden="0" w:uiPriority="69" w:unhideWhenUsed="0"/>
-    <w:lsdException w:name="Dark List Accent 4" w:semiHidden="0" w:uiPriority="70" w:unhideWhenUsed="0"/>
-    <w:lsdException w:name="Colorful Shading Accent 4" w:semiHidden="0" w:uiPriority="71" w:unhideWhenUsed="0"/>
-    <w:lsdException w:name="Colorful List Accent 4" w:semiHidden="0" w:uiPriority="72" w:unhideWhenUsed="0"/>
-    <w:lsdException w:name="Colorful Grid Accent 4" w:semiHidden="0" w:uiPriority="73" w:unhideWhenUsed="0"/>
-    <w:lsdException w:name="Light Shading Accent 5" w:semiHidden="0" w:uiPriority="60" w:unhideWhenUsed="0"/>
-    <w:lsdException w:name="Light List Accent 5" w:semiHidden="0" w:uiPriority="61" w:unhideWhenUsed="0"/>
-    <w:lsdException w:name="Light Grid Accent 5" w:semiHidden="0" w:uiPriority="62" w:unhideWhenUsed="0"/>
-    <w:lsdException w:name="Medium Shading 1 Accent 5" w:semiHidden="0" w:uiPriority="63" w:unhideWhenUsed="0"/>
-    <w:lsdException w:name="Medium Shading 2 Accent 5" w:semiHidden="0" w:uiPriority="64" w:unhideWhenUsed="0"/>
-    <w:lsdException w:name="Medium List 1 Accent 5" w:semiHidden="0" w:uiPriority="65" w:unhideWhenUsed="0"/>
-    <w:lsdException w:name="Medium List 2 Accent 5" w:semiHidden="0" w:uiPriority="66" w:unhideWhenUsed="0"/>
-    <w:lsdException w:name="Medium Grid 1 Accent 5" w:semiHidden="0" w:uiPriority="67" w:unhideWhenUsed="0"/>
-    <w:lsdException w:name="Medium Grid 2 Accent 5" w:semiHidden="0" w:uiPriority="68" w:unhideWhenUsed="0"/>
-    <w:lsdException w:name="Medium Grid 3 Accent 5" w:semiHidden="0" w:uiPriority="69" w:unhideWhenUsed="0"/>
-    <w:lsdException w:name="Dark List Accent 5" w:semiHidden="0" w:uiPriority="70" w:unhideWhenUsed="0"/>
-    <w:lsdException w:name="Colorful Shading Accent 5" w:semiHidden="0" w:uiPriority="71" w:unhideWhenUsed="0"/>
-    <w:lsdException w:name="Colorful List Accent 5" w:semiHidden="0" w:uiPriority="72" w:unhideWhenUsed="0"/>
-    <w:lsdException w:name="Colorful Grid Accent 5" w:semiHidden="0" w:uiPriority="73" w:unhideWhenUsed="0"/>
-    <w:lsdException w:name="Light Shading Accent 6" w:semiHidden="0" w:uiPriority="60" w:unhideWhenUsed="0"/>
-    <w:lsdException w:name="Light List Accent 6" w:semiHidden="0" w:uiPriority="61" w:unhideWhenUsed="0"/>
-    <w:lsdException w:name="Light Grid Accent 6" w:semiHidden="0" w:uiPriority="62" w:unhideWhenUsed="0"/>
-    <w:lsdException w:name="Medium Shading 1 Accent 6" w:semiHidden="0" w:uiPriority="63" w:unhideWhenUsed="0"/>
-    <w:lsdException w:name="Medium Shading 2 Accent 6" w:semiHidden="0" w:uiPriority="64" w:unhideWhenUsed="0"/>
-    <w:lsdException w:name="Medium List 1 Accent 6" w:semiHidden="0" w:uiPriority="65" w:unhideWhenUsed="0"/>
-    <w:lsdException w:name="Medium List 2 Accent 6" w:semiHidden="0" w:uiPriority="66" w:unhideWhenUsed="0"/>
-    <w:lsdException w:name="Medium Grid 1 Accent 6" w:semiHidden="0" w:uiPriority="67" w:unhideWhenUsed="0"/>
-    <w:lsdException w:name="Medium Grid 2 Accent 6" w:semiHidden="0" w:uiPriority="68" w:unhideWhenUsed="0"/>
-    <w:lsdException w:name="Medium Grid 3 Accent 6" w:semiHidden="0" w:uiPriority="69" w:unhideWhenUsed="0"/>
-    <w:lsdException w:name="Dark List Accent 6" w:semiHidden="0" w:uiPriority="70" w:unhideWhenUsed="0"/>
-    <w:lsdException w:name="Colorful Shading Accent 6" w:semiHidden="0" w:uiPriority="71" w:unhideWhenUsed="0"/>
-    <w:lsdException w:name="Colorful List Accent 6" w:semiHidden="0" w:uiPriority="72" w:unhideWhenUsed="0"/>
-    <w:lsdException w:name="Colorful Grid Accent 6" w:semiHidden="0" w:uiPriority="73" w:unhideWhenUsed="0"/>
-    <w:lsdException w:name="Subtle Emphasis" w:semiHidden="0" w:uiPriority="19" w:unhideWhenUsed="0" w:qFormat="1"/>
-    <w:lsdException w:name="Intense Emphasis" w:semiHidden="0" w:uiPriority="21" w:unhideWhenUsed="0" w:qFormat="1"/>
-    <w:lsdException w:name="Subtle Reference" w:semiHidden="0" w:uiPriority="31" w:unhideWhenUsed="0" w:qFormat="1"/>
-    <w:lsdException w:name="Intense Reference" w:semiHidden="0" w:uiPriority="32" w:unhideWhenUsed="0" w:qFormat="1"/>
-    <w:lsdException w:name="Book Title" w:semiHidden="0" w:uiPriority="33" w:unhideWhenUsed="0" w:qFormat="1"/>
-    <w:lsdException w:name="Bibliography" w:uiPriority="37"/>
-    <w:lsdException w:name="TOC Heading" w:uiPriority="39" w:qFormat="1"/>
-  </w:latentStyles>
-  <w:style w:type="paragraph" w:default="1" w:styleId="Normal">
-    <w:name w:val="Normal"/>
-    <w:qFormat/>
-  </w:style>
-  <w:style w:type="character" w:default="1" w:styleId="DefaultParagraphFont">
-    <w:name w:val="Default Paragraph Font"/>
-    <w:uiPriority w:val="1"/>
-    <w:semiHidden/>
-    <w:unhideWhenUsed/>
-  </w:style>
-  <w:style w:type="table" w:default="1" w:styleId="TableNormal">
-    <w:name w:val="Normal Table"/>
-    <w:uiPriority w:val="99"/>
-    <w:semiHidden/>
-    <w:unhideWhenUsed/>
-    <w:tblPr>
-      <w:tblInd w:w="0" w:type="dxa"/>
-      <w:tblCellMar>
-        <w:top w:w="0" w:type="dxa"/>
-        <w:left w:w="108" w:type="dxa"/>
-        <w:bottom w:w="0" w:type="dxa"/>
-        <w:right w:w="108" w:type="dxa"/>
-      </w:tblCellMar>
-    </w:tblPr>
-  </w:style>
-  <w:style w:type="numbering" w:default="1" w:styleId="NoList">
-    <w:name w:val="No List"/>
-    <w:uiPriority w:val="99"/>
-    <w:semiHidden/>
-    <w:unhideWhenUsed/>
-  </w:style>
-  <w:style w:type="paragraph" w:styleId="ListParagraph">
-    <w:name w:val="List Paragraph"/>
-    <w:basedOn w:val="Normal"/>
-    <w:uiPriority w:val="34"/>
-    <w:qFormat/>
-    <w:rsid w:val="00A46D0B"/>
-    <w:pPr>
-      <w:ind w:left="720"/>
-      <w:contextualSpacing/>
-    </w:pPr>
-  </w:style>
-  <w:style w:type="table" w:styleId="TableGrid">
-    <w:name w:val="Table Grid"/>
-    <w:basedOn w:val="TableNormal"/>
-    <w:uiPriority w:val="59"/>
-    <w:rsid w:val="00A46D0B"/>
-    <w:tblPr>
-      <w:tblInd w:w="0" w:type="dxa"/>
-      <w:tblBorders>
-        <w:top w:val="single" w:sz="4" w:space="0" w:color="auto"/>
-        <w:left w:val="single" w:sz="4" w:space="0" w:color="auto"/>
-        <w:bottom w:val="single" w:sz="4" w:space="0" w:color="auto"/>
-        <w:right w:val="single" w:sz="4" w:space="0" w:color="auto"/>
-        <w:insideH w:val="single" w:sz="4" w:space="0" w:color="auto"/>
-        <w:insideV w:val="single" w:sz="4" w:space="0" w:color="auto"/>
-      </w:tblBorders>
-      <w:tblCellMar>
-        <w:top w:w="0" w:type="dxa"/>
-        <w:left w:w="108" w:type="dxa"/>
-        <w:bottom w:w="0" w:type="dxa"/>
-        <w:right w:w="108" w:type="dxa"/>
-      </w:tblCellMar>
-    </w:tblPr>
-  </w:style>
-  <w:style w:type="character" w:styleId="PlaceholderText">
-    <w:name w:val="Placeholder Text"/>
-    <w:basedOn w:val="DefaultParagraphFont"/>
-    <w:uiPriority w:val="99"/>
-    <w:semiHidden/>
-    <w:rsid w:val="0011500F"/>
-    <w:rPr>
-      <w:color w:val="808080"/>
-    </w:rPr>
-  </w:style>
-  <w:style w:type="paragraph" w:styleId="BalloonText">
-    <w:name w:val="Balloon Text"/>
-    <w:basedOn w:val="Normal"/>
-    <w:link w:val="BalloonTextChar"/>
-    <w:uiPriority w:val="99"/>
-    <w:semiHidden/>
-    <w:unhideWhenUsed/>
-    <w:rsid w:val="0011500F"/>
-    <w:rPr>
-      <w:rFonts w:ascii="Lucida Grande" w:hAnsi="Lucida Grande" w:cs="Lucida Grande"/>
-      <w:sz w:val="18"/>
-      <w:szCs w:val="18"/>
-    </w:rPr>
-  </w:style>
-  <w:style w:type="character" w:customStyle="1" w:styleId="BalloonTextChar">
-    <w:name w:val="Balloon Text Char"/>
-    <w:basedOn w:val="DefaultParagraphFont"/>
-    <w:link w:val="BalloonText"/>
-    <w:uiPriority w:val="99"/>
-    <w:semiHidden/>
-    <w:rsid w:val="0011500F"/>
-    <w:rPr>
-      <w:rFonts w:ascii="Lucida Grande" w:hAnsi="Lucida Grande" w:cs="Lucida Grande"/>
-      <w:sz w:val="18"/>
-      <w:szCs w:val="18"/>
-    </w:rPr>
-  </w:style>
-  <w:style w:type="paragraph" w:styleId="FootnoteText">
-    <w:name w:val="footnote text"/>
-    <w:basedOn w:val="Normal"/>
-    <w:link w:val="FootnoteTextChar"/>
-    <w:uiPriority w:val="99"/>
-    <w:unhideWhenUsed/>
-    <w:rsid w:val="008734F8"/>
-  </w:style>
-  <w:style w:type="character" w:customStyle="1" w:styleId="FootnoteTextChar">
-    <w:name w:val="Footnote Text Char"/>
-    <w:basedOn w:val="DefaultParagraphFont"/>
-    <w:link w:val="FootnoteText"/>
-    <w:uiPriority w:val="99"/>
-    <w:rsid w:val="008734F8"/>
-  </w:style>
-  <w:style w:type="character" w:styleId="FootnoteReference">
-    <w:name w:val="footnote reference"/>
-    <w:basedOn w:val="DefaultParagraphFont"/>
+    <w:basedOn w:val="Fuentedeprrafopredeter"/>
     <w:uiPriority w:val="99"/>
     <w:unhideWhenUsed/>
     <w:rsid w:val="008734F8"/>
@@ -8571,7 +8565,7 @@
 </file>
 
 <file path=customXml/itemProps1.xml><?xml version="1.0" encoding="utf-8"?>
-<ds:datastoreItem xmlns:ds="http://schemas.openxmlformats.org/officeDocument/2006/customXml" ds:itemID="{266B0D59-69EB-534D-AD46-A81B9A856134}">
+<ds:datastoreItem xmlns:ds="http://schemas.openxmlformats.org/officeDocument/2006/customXml" ds:itemID="{53DAC0B8-D1DA-474C-B57F-CC32BB02BBB0}">
   <ds:schemaRefs>
     <ds:schemaRef ds:uri="http://schemas.openxmlformats.org/officeDocument/2006/bibliography"/>
   </ds:schemaRefs>

</xml_diff>